<commit_message>
empiezo la opcion de buscar pacientes
</commit_message>
<xml_diff>
--- a/HISTORIAL SIMED VIRTUAL/manual simed virtual.docx
+++ b/HISTORIAL SIMED VIRTUAL/manual simed virtual.docx
@@ -242,12 +242,15 @@
       <w:r>
         <w:t>autosizemode</w:t>
       </w:r>
-      <w:bookmarkStart w:id="0" w:name="_GoBack"/>
-      <w:bookmarkEnd w:id="0"/>
       <w:proofErr w:type="spellEnd"/>
     </w:p>
     <w:p>
       <w:pPr>
+        <w:pStyle w:val="Prrafodelista"/>
+        <w:numPr>
+          <w:ilvl w:val="0"/>
+          <w:numId w:val="1"/>
+        </w:numPr>
         <w:rPr>
           <w:lang w:val="es-ES"/>
         </w:rPr>
@@ -255,7 +258,11 @@
     </w:p>
     <w:p>
       <w:pPr>
-        <w:ind w:left="360"/>
+        <w:pStyle w:val="Prrafodelista"/>
+        <w:numPr>
+          <w:ilvl w:val="0"/>
+          <w:numId w:val="1"/>
+        </w:numPr>
         <w:rPr>
           <w:lang w:val="es-ES"/>
         </w:rPr>
@@ -263,10 +270,45 @@
     </w:p>
     <w:p>
       <w:pPr>
-        <w:rPr>
-          <w:lang w:val="es-ES"/>
-        </w:rPr>
-      </w:pPr>
+        <w:pStyle w:val="Prrafodelista"/>
+        <w:numPr>
+          <w:ilvl w:val="0"/>
+          <w:numId w:val="1"/>
+        </w:numPr>
+        <w:rPr>
+          <w:lang w:val="en-US"/>
+        </w:rPr>
+      </w:pPr>
+      <w:r>
+        <w:rPr>
+          <w:lang w:val="en-US"/>
+        </w:rPr>
+        <w:t>SELECT * FROM persona  WHERE nombre  LIKE LOWER('k%') or nombre LIKE UPPER('y%')</w:t>
+      </w:r>
+    </w:p>
+    <w:p>
+      <w:pPr>
+        <w:rPr>
+          <w:lang w:val="en-US"/>
+        </w:rPr>
+      </w:pPr>
+    </w:p>
+    <w:p>
+      <w:pPr>
+        <w:ind w:left="360"/>
+        <w:rPr>
+          <w:lang w:val="en-US"/>
+        </w:rPr>
+      </w:pPr>
+    </w:p>
+    <w:p>
+      <w:pPr>
+        <w:rPr>
+          <w:lang w:val="en-US"/>
+        </w:rPr>
+      </w:pPr>
+      <w:bookmarkStart w:id="0" w:name="_GoBack"/>
+      <w:bookmarkEnd w:id="0"/>
     </w:p>
     <w:sectPr>
       <w:pgSz w:w="12240" w:h="15840"/>

</xml_diff>

<commit_message>
Cambios para editar y eliminar el telefono de la empresa. Ademas se pasan a mayuscula los campos de todo y tbm en la BD
</commit_message>
<xml_diff>
--- a/HISTORIAL SIMED VIRTUAL/manual simed virtual.docx
+++ b/HISTORIAL SIMED VIRTUAL/manual simed virtual.docx
@@ -283,32 +283,168 @@
         <w:rPr>
           <w:lang w:val="en-US"/>
         </w:rPr>
-        <w:t>SELECT * FROM persona  WHERE nombre  LIKE LOWER('k%') or nombre LIKE UPPER('y%')</w:t>
-      </w:r>
-    </w:p>
-    <w:p>
-      <w:pPr>
-        <w:rPr>
-          <w:lang w:val="en-US"/>
-        </w:rPr>
-      </w:pPr>
-    </w:p>
-    <w:p>
-      <w:pPr>
-        <w:ind w:left="360"/>
-        <w:rPr>
-          <w:lang w:val="en-US"/>
-        </w:rPr>
-      </w:pPr>
-    </w:p>
-    <w:p>
-      <w:pPr>
-        <w:rPr>
-          <w:lang w:val="en-US"/>
-        </w:rPr>
-      </w:pPr>
+        <w:t xml:space="preserve">SELECT * FROM persona  WHERE </w:t>
+      </w:r>
+      <w:proofErr w:type="spellStart"/>
+      <w:r>
+        <w:rPr>
+          <w:lang w:val="en-US"/>
+        </w:rPr>
+        <w:t>nombre</w:t>
+      </w:r>
+      <w:proofErr w:type="spellEnd"/>
+      <w:r>
+        <w:rPr>
+          <w:lang w:val="en-US"/>
+        </w:rPr>
+        <w:t xml:space="preserve">  LIKE LOWER('k%') or </w:t>
+      </w:r>
+      <w:proofErr w:type="spellStart"/>
+      <w:r>
+        <w:rPr>
+          <w:lang w:val="en-US"/>
+        </w:rPr>
+        <w:t>nombre</w:t>
+      </w:r>
+      <w:proofErr w:type="spellEnd"/>
+      <w:r>
+        <w:rPr>
+          <w:lang w:val="en-US"/>
+        </w:rPr>
+        <w:t xml:space="preserve"> LIKE UPPER('y%')</w:t>
+      </w:r>
+    </w:p>
+    <w:p>
+      <w:pPr>
+        <w:pStyle w:val="Prrafodelista"/>
+        <w:numPr>
+          <w:ilvl w:val="0"/>
+          <w:numId w:val="1"/>
+        </w:numPr>
+      </w:pPr>
+      <w:r>
+        <w:t xml:space="preserve">Para poner todas las columnas en </w:t>
+      </w:r>
+      <w:proofErr w:type="spellStart"/>
+      <w:r>
+        <w:t>mayusculas</w:t>
+      </w:r>
+      <w:proofErr w:type="spellEnd"/>
+      <w:r>
+        <w:t xml:space="preserve"> </w:t>
+      </w:r>
+      <w:r>
+        <w:t>UPDATE</w:t>
+      </w:r>
+    </w:p>
+    <w:p>
+      <w:pPr>
+        <w:pStyle w:val="Prrafodelista"/>
+        <w:numPr>
+          <w:ilvl w:val="0"/>
+          <w:numId w:val="1"/>
+        </w:numPr>
+        <w:rPr>
+          <w:lang w:val="en-US"/>
+        </w:rPr>
+      </w:pPr>
+      <w:r>
+        <w:t xml:space="preserve">  </w:t>
+      </w:r>
+      <w:r>
+        <w:rPr>
+          <w:lang w:val="en-US"/>
+        </w:rPr>
+        <w:t>persona</w:t>
+      </w:r>
+    </w:p>
+    <w:p>
+      <w:pPr>
+        <w:pStyle w:val="Prrafodelista"/>
+        <w:numPr>
+          <w:ilvl w:val="0"/>
+          <w:numId w:val="1"/>
+        </w:numPr>
+        <w:rPr>
+          <w:lang w:val="en-US"/>
+        </w:rPr>
+      </w:pPr>
+      <w:r>
+        <w:rPr>
+          <w:lang w:val="en-US"/>
+        </w:rPr>
+        <w:t>SET</w:t>
+      </w:r>
       <w:bookmarkStart w:id="0" w:name="_GoBack"/>
       <w:bookmarkEnd w:id="0"/>
+    </w:p>
+    <w:p>
+      <w:pPr>
+        <w:pStyle w:val="Prrafodelista"/>
+        <w:numPr>
+          <w:ilvl w:val="0"/>
+          <w:numId w:val="1"/>
+        </w:numPr>
+        <w:rPr>
+          <w:lang w:val="en-US"/>
+        </w:rPr>
+      </w:pPr>
+      <w:r>
+        <w:rPr>
+          <w:lang w:val="en-US"/>
+        </w:rPr>
+        <w:t xml:space="preserve">  </w:t>
+      </w:r>
+      <w:proofErr w:type="spellStart"/>
+      <w:r>
+        <w:rPr>
+          <w:lang w:val="en-US"/>
+        </w:rPr>
+        <w:t>nombre</w:t>
+      </w:r>
+      <w:proofErr w:type="spellEnd"/>
+      <w:r>
+        <w:rPr>
+          <w:lang w:val="en-US"/>
+        </w:rPr>
+        <w:t xml:space="preserve"> = UPPER(</w:t>
+      </w:r>
+      <w:proofErr w:type="spellStart"/>
+      <w:r>
+        <w:rPr>
+          <w:lang w:val="en-US"/>
+        </w:rPr>
+        <w:t>nombre</w:t>
+      </w:r>
+      <w:proofErr w:type="spellEnd"/>
+      <w:r>
+        <w:rPr>
+          <w:lang w:val="en-US"/>
+        </w:rPr>
+        <w:t>)</w:t>
+      </w:r>
+    </w:p>
+    <w:p>
+      <w:pPr>
+        <w:rPr>
+          <w:lang w:val="en-US"/>
+        </w:rPr>
+      </w:pPr>
+    </w:p>
+    <w:p>
+      <w:pPr>
+        <w:ind w:left="360"/>
+        <w:rPr>
+          <w:lang w:val="en-US"/>
+        </w:rPr>
+      </w:pPr>
+    </w:p>
+    <w:p>
+      <w:pPr>
+        <w:rPr>
+          <w:lang w:val="en-US"/>
+        </w:rPr>
+      </w:pPr>
     </w:p>
     <w:sectPr>
       <w:pgSz w:w="12240" w:h="15840"/>

</xml_diff>

<commit_message>
Se termina la opcion de buscar pacientes
</commit_message>
<xml_diff>
--- a/HISTORIAL SIMED VIRTUAL/manual simed virtual.docx
+++ b/HISTORIAL SIMED VIRTUAL/manual simed virtual.docx
@@ -53,219 +53,85 @@
         <w:rPr>
           <w:lang w:val="es-ES"/>
         </w:rPr>
-        <w:t xml:space="preserve">En la </w:t>
-      </w:r>
-      <w:proofErr w:type="spellStart"/>
-      <w:r>
+        <w:t>En la bd no se pueden insertar vacios, debe se “” comillas, xq al devolver se cae</w:t>
+      </w:r>
+    </w:p>
+    <w:p>
+      <w:pPr>
+        <w:pStyle w:val="Prrafodelista"/>
+        <w:numPr>
+          <w:ilvl w:val="0"/>
+          <w:numId w:val="1"/>
+        </w:numPr>
         <w:rPr>
           <w:lang w:val="es-ES"/>
         </w:rPr>
-        <w:t>bd</w:t>
-      </w:r>
-      <w:proofErr w:type="spellEnd"/>
+      </w:pPr>
       <w:r>
         <w:rPr>
           <w:lang w:val="es-ES"/>
         </w:rPr>
-        <w:t xml:space="preserve"> no se pueden insertar </w:t>
-      </w:r>
-      <w:proofErr w:type="spellStart"/>
-      <w:r>
+        <w:t>Al instalar la bd ocupo, crear un medico en las personas, registrarlo en usuario, crear una persona con foto y hacerle la anamnesis.</w:t>
+      </w:r>
+    </w:p>
+    <w:p>
+      <w:pPr>
+        <w:pStyle w:val="Prrafodelista"/>
+        <w:numPr>
+          <w:ilvl w:val="0"/>
+          <w:numId w:val="1"/>
+        </w:numPr>
         <w:rPr>
           <w:lang w:val="es-ES"/>
         </w:rPr>
-        <w:t>vacios</w:t>
-      </w:r>
-      <w:proofErr w:type="spellEnd"/>
+      </w:pPr>
       <w:r>
         <w:rPr>
           <w:lang w:val="es-ES"/>
         </w:rPr>
-        <w:t xml:space="preserve">, debe </w:t>
-      </w:r>
-      <w:proofErr w:type="spellStart"/>
-      <w:r>
+        <w:t>Asi para editar el tipo de una columna</w:t>
+      </w:r>
+      <w:r>
+        <w:t>: alter table persona alter column empresa type numeric using empresa::numeric</w:t>
+      </w:r>
+    </w:p>
+    <w:p>
+      <w:pPr>
+        <w:pStyle w:val="Prrafodelista"/>
+        <w:numPr>
+          <w:ilvl w:val="0"/>
+          <w:numId w:val="1"/>
+        </w:numPr>
         <w:rPr>
           <w:lang w:val="es-ES"/>
         </w:rPr>
-        <w:t>se</w:t>
-      </w:r>
-      <w:proofErr w:type="spellEnd"/>
-      <w:r>
+      </w:pPr>
+      <w:r>
+        <w:t>Para que la columna se le pueda cambiar el ancho debe ser not set en autosizemode</w:t>
+      </w:r>
+    </w:p>
+    <w:p>
+      <w:pPr>
+        <w:pStyle w:val="Prrafodelista"/>
+        <w:numPr>
+          <w:ilvl w:val="0"/>
+          <w:numId w:val="1"/>
+        </w:numPr>
         <w:rPr>
           <w:lang w:val="es-ES"/>
         </w:rPr>
-        <w:t xml:space="preserve"> “” comillas, </w:t>
-      </w:r>
-      <w:proofErr w:type="spellStart"/>
-      <w:r>
+      </w:pPr>
+    </w:p>
+    <w:p>
+      <w:pPr>
+        <w:pStyle w:val="Prrafodelista"/>
+        <w:numPr>
+          <w:ilvl w:val="0"/>
+          <w:numId w:val="1"/>
+        </w:numPr>
         <w:rPr>
           <w:lang w:val="es-ES"/>
         </w:rPr>
-        <w:t>xq</w:t>
-      </w:r>
-      <w:proofErr w:type="spellEnd"/>
-      <w:r>
-        <w:rPr>
-          <w:lang w:val="es-ES"/>
-        </w:rPr>
-        <w:t xml:space="preserve"> al devolver se cae</w:t>
-      </w:r>
-    </w:p>
-    <w:p>
-      <w:pPr>
-        <w:pStyle w:val="Prrafodelista"/>
-        <w:numPr>
-          <w:ilvl w:val="0"/>
-          <w:numId w:val="1"/>
-        </w:numPr>
-        <w:rPr>
-          <w:lang w:val="es-ES"/>
-        </w:rPr>
-      </w:pPr>
-      <w:r>
-        <w:rPr>
-          <w:lang w:val="es-ES"/>
-        </w:rPr>
-        <w:t xml:space="preserve">Al instalar la </w:t>
-      </w:r>
-      <w:proofErr w:type="spellStart"/>
-      <w:r>
-        <w:rPr>
-          <w:lang w:val="es-ES"/>
-        </w:rPr>
-        <w:t>bd</w:t>
-      </w:r>
-      <w:proofErr w:type="spellEnd"/>
-      <w:r>
-        <w:rPr>
-          <w:lang w:val="es-ES"/>
-        </w:rPr>
-        <w:t xml:space="preserve"> ocupo, crear un </w:t>
-      </w:r>
-      <w:proofErr w:type="spellStart"/>
-      <w:r>
-        <w:rPr>
-          <w:lang w:val="es-ES"/>
-        </w:rPr>
-        <w:t>medico</w:t>
-      </w:r>
-      <w:proofErr w:type="spellEnd"/>
-      <w:r>
-        <w:rPr>
-          <w:lang w:val="es-ES"/>
-        </w:rPr>
-        <w:t xml:space="preserve"> en las personas, registrarlo en usuario, crear una persona con foto y hacerle la anamnesis.</w:t>
-      </w:r>
-    </w:p>
-    <w:p>
-      <w:pPr>
-        <w:pStyle w:val="Prrafodelista"/>
-        <w:numPr>
-          <w:ilvl w:val="0"/>
-          <w:numId w:val="1"/>
-        </w:numPr>
-        <w:rPr>
-          <w:lang w:val="es-ES"/>
-        </w:rPr>
-      </w:pPr>
-      <w:proofErr w:type="spellStart"/>
-      <w:r>
-        <w:rPr>
-          <w:lang w:val="es-ES"/>
-        </w:rPr>
-        <w:t>Asi</w:t>
-      </w:r>
-      <w:proofErr w:type="spellEnd"/>
-      <w:r>
-        <w:rPr>
-          <w:lang w:val="es-ES"/>
-        </w:rPr>
-        <w:t xml:space="preserve"> para editar el tipo de una columna</w:t>
-      </w:r>
-      <w:r>
-        <w:t xml:space="preserve">: alter table persona alter column empresa </w:t>
-      </w:r>
-      <w:proofErr w:type="spellStart"/>
-      <w:r>
-        <w:t>type</w:t>
-      </w:r>
-      <w:proofErr w:type="spellEnd"/>
-      <w:r>
-        <w:t xml:space="preserve"> </w:t>
-      </w:r>
-      <w:proofErr w:type="spellStart"/>
-      <w:r>
-        <w:t>numeric</w:t>
-      </w:r>
-      <w:proofErr w:type="spellEnd"/>
-      <w:r>
-        <w:t xml:space="preserve"> </w:t>
-      </w:r>
-      <w:proofErr w:type="spellStart"/>
-      <w:r>
-        <w:t>using</w:t>
-      </w:r>
-      <w:proofErr w:type="spellEnd"/>
-      <w:r>
-        <w:t xml:space="preserve"> empresa::</w:t>
-      </w:r>
-      <w:proofErr w:type="spellStart"/>
-      <w:r>
-        <w:t>numeric</w:t>
-      </w:r>
-      <w:proofErr w:type="spellEnd"/>
-    </w:p>
-    <w:p>
-      <w:pPr>
-        <w:pStyle w:val="Prrafodelista"/>
-        <w:numPr>
-          <w:ilvl w:val="0"/>
-          <w:numId w:val="1"/>
-        </w:numPr>
-        <w:rPr>
-          <w:lang w:val="es-ES"/>
-        </w:rPr>
-      </w:pPr>
-      <w:r>
-        <w:t xml:space="preserve">Para que la columna se le pueda cambiar el ancho debe ser </w:t>
-      </w:r>
-      <w:proofErr w:type="spellStart"/>
-      <w:r>
-        <w:t>not</w:t>
-      </w:r>
-      <w:proofErr w:type="spellEnd"/>
-      <w:r>
-        <w:t xml:space="preserve"> set en </w:t>
-      </w:r>
-      <w:proofErr w:type="spellStart"/>
-      <w:r>
-        <w:t>autosizemode</w:t>
-      </w:r>
-      <w:proofErr w:type="spellEnd"/>
-    </w:p>
-    <w:p>
-      <w:pPr>
-        <w:pStyle w:val="Prrafodelista"/>
-        <w:numPr>
-          <w:ilvl w:val="0"/>
-          <w:numId w:val="1"/>
-        </w:numPr>
-        <w:rPr>
-          <w:lang w:val="es-ES"/>
-        </w:rPr>
-      </w:pPr>
-    </w:p>
-    <w:p>
-      <w:pPr>
-        <w:pStyle w:val="Prrafodelista"/>
-        <w:numPr>
-          <w:ilvl w:val="0"/>
-          <w:numId w:val="1"/>
-        </w:numPr>
-        <w:rPr>
-          <w:lang w:val="es-ES"/>
-        </w:rPr>
       </w:pPr>
     </w:p>
     <w:p>
@@ -283,58 +149,58 @@
         <w:rPr>
           <w:lang w:val="en-US"/>
         </w:rPr>
-        <w:t xml:space="preserve">SELECT * FROM persona  WHERE </w:t>
-      </w:r>
-      <w:proofErr w:type="spellStart"/>
-      <w:r>
+        <w:t>SELECT * FROM persona  WHERE nombre  LIKE LOWER('k%') or nombre LIKE UPPER('y%')</w:t>
+      </w:r>
+    </w:p>
+    <w:p>
+      <w:pPr>
+        <w:pStyle w:val="Prrafodelista"/>
+        <w:numPr>
+          <w:ilvl w:val="0"/>
+          <w:numId w:val="1"/>
+        </w:numPr>
+      </w:pPr>
+      <w:r>
+        <w:t>Para poner todas las columnas en mayusculas UPDATE</w:t>
+      </w:r>
+    </w:p>
+    <w:p>
+      <w:pPr>
+        <w:pStyle w:val="Prrafodelista"/>
+        <w:numPr>
+          <w:ilvl w:val="0"/>
+          <w:numId w:val="1"/>
+        </w:numPr>
         <w:rPr>
           <w:lang w:val="en-US"/>
         </w:rPr>
-        <w:t>nombre</w:t>
-      </w:r>
-      <w:proofErr w:type="spellEnd"/>
+      </w:pPr>
+      <w:r>
+        <w:t xml:space="preserve">  </w:t>
+      </w:r>
       <w:r>
         <w:rPr>
           <w:lang w:val="en-US"/>
         </w:rPr>
-        <w:t xml:space="preserve">  LIKE LOWER('k%') or </w:t>
-      </w:r>
-      <w:proofErr w:type="spellStart"/>
-      <w:r>
+        <w:t>persona</w:t>
+      </w:r>
+    </w:p>
+    <w:p>
+      <w:pPr>
+        <w:pStyle w:val="Prrafodelista"/>
+        <w:numPr>
+          <w:ilvl w:val="0"/>
+          <w:numId w:val="1"/>
+        </w:numPr>
         <w:rPr>
           <w:lang w:val="en-US"/>
         </w:rPr>
-        <w:t>nombre</w:t>
-      </w:r>
-      <w:proofErr w:type="spellEnd"/>
+      </w:pPr>
       <w:r>
         <w:rPr>
           <w:lang w:val="en-US"/>
         </w:rPr>
-        <w:t xml:space="preserve"> LIKE UPPER('y%')</w:t>
-      </w:r>
-    </w:p>
-    <w:p>
-      <w:pPr>
-        <w:pStyle w:val="Prrafodelista"/>
-        <w:numPr>
-          <w:ilvl w:val="0"/>
-          <w:numId w:val="1"/>
-        </w:numPr>
-      </w:pPr>
-      <w:r>
-        <w:t xml:space="preserve">Para poner todas las columnas en </w:t>
-      </w:r>
-      <w:proofErr w:type="spellStart"/>
-      <w:r>
-        <w:t>mayusculas</w:t>
-      </w:r>
-      <w:proofErr w:type="spellEnd"/>
-      <w:r>
-        <w:t xml:space="preserve"> </w:t>
-      </w:r>
-      <w:r>
-        <w:t>UPDATE</w:t>
+        <w:t>SET</w:t>
       </w:r>
     </w:p>
     <w:p>
@@ -349,103 +215,2308 @@
         </w:rPr>
       </w:pPr>
       <w:r>
+        <w:rPr>
+          <w:lang w:val="en-US"/>
+        </w:rPr>
+        <w:t xml:space="preserve">  nombre = UPPER(nombre)</w:t>
+      </w:r>
+    </w:p>
+    <w:p>
+      <w:pPr>
+        <w:autoSpaceDE w:val="0"/>
+        <w:autoSpaceDN w:val="0"/>
+        <w:adjustRightInd w:val="0"/>
+        <w:spacing w:after="0" w:line="240" w:lineRule="auto"/>
+        <w:rPr>
+          <w:rFonts w:ascii="Consolas" w:hAnsi="Consolas" w:cs="Consolas"/>
+          <w:color w:val="000000"/>
+          <w:sz w:val="19"/>
+          <w:szCs w:val="19"/>
+          <w:highlight w:val="white"/>
+          <w:lang w:val="en-US"/>
+        </w:rPr>
+      </w:pPr>
+      <w:r>
+        <w:t>Para el label de division..</w:t>
+      </w:r>
+      <w:r>
+        <w:rPr>
+          <w:rFonts w:ascii="Consolas" w:hAnsi="Consolas" w:cs="Consolas"/>
+          <w:color w:val="000000"/>
+          <w:sz w:val="19"/>
+          <w:szCs w:val="19"/>
+          <w:highlight w:val="white"/>
+        </w:rPr>
         <w:t xml:space="preserve">  </w:t>
       </w:r>
       <w:r>
         <w:rPr>
+          <w:rFonts w:ascii="Consolas" w:hAnsi="Consolas" w:cs="Consolas"/>
+          <w:color w:val="008000"/>
+          <w:sz w:val="19"/>
+          <w:szCs w:val="19"/>
+          <w:highlight w:val="white"/>
           <w:lang w:val="en-US"/>
         </w:rPr>
-        <w:t>persona</w:t>
-      </w:r>
-    </w:p>
-    <w:p>
-      <w:pPr>
-        <w:pStyle w:val="Prrafodelista"/>
-        <w:numPr>
-          <w:ilvl w:val="0"/>
-          <w:numId w:val="1"/>
-        </w:numPr>
-        <w:rPr>
+        <w:t>/*label3.AutoSize = false;</w:t>
+      </w:r>
+    </w:p>
+    <w:p>
+      <w:pPr>
+        <w:autoSpaceDE w:val="0"/>
+        <w:autoSpaceDN w:val="0"/>
+        <w:adjustRightInd w:val="0"/>
+        <w:spacing w:after="0" w:line="240" w:lineRule="auto"/>
+        <w:rPr>
+          <w:rFonts w:ascii="Consolas" w:hAnsi="Consolas" w:cs="Consolas"/>
+          <w:color w:val="000000"/>
+          <w:sz w:val="19"/>
+          <w:szCs w:val="19"/>
+          <w:highlight w:val="white"/>
           <w:lang w:val="en-US"/>
         </w:rPr>
       </w:pPr>
       <w:r>
         <w:rPr>
+          <w:rFonts w:ascii="Consolas" w:hAnsi="Consolas" w:cs="Consolas"/>
+          <w:color w:val="008000"/>
+          <w:sz w:val="19"/>
+          <w:szCs w:val="19"/>
+          <w:highlight w:val="white"/>
           <w:lang w:val="en-US"/>
         </w:rPr>
-        <w:t>SET</w:t>
+        <w:t xml:space="preserve">            label3.Height = 2;</w:t>
+      </w:r>
+    </w:p>
+    <w:p>
+      <w:pPr>
+        <w:autoSpaceDE w:val="0"/>
+        <w:autoSpaceDN w:val="0"/>
+        <w:adjustRightInd w:val="0"/>
+        <w:spacing w:after="0" w:line="240" w:lineRule="auto"/>
+        <w:rPr>
+          <w:rFonts w:ascii="Consolas" w:hAnsi="Consolas" w:cs="Consolas"/>
+          <w:color w:val="000000"/>
+          <w:sz w:val="19"/>
+          <w:szCs w:val="19"/>
+          <w:highlight w:val="white"/>
+          <w:lang w:val="en-US"/>
+        </w:rPr>
+      </w:pPr>
+      <w:r>
+        <w:rPr>
+          <w:rFonts w:ascii="Consolas" w:hAnsi="Consolas" w:cs="Consolas"/>
+          <w:color w:val="008000"/>
+          <w:sz w:val="19"/>
+          <w:szCs w:val="19"/>
+          <w:highlight w:val="white"/>
+          <w:lang w:val="en-US"/>
+        </w:rPr>
+        <w:t xml:space="preserve">            label3.BorderStyle = BorderStyle.Fixed3D;</w:t>
+      </w:r>
+    </w:p>
+    <w:p>
+      <w:pPr>
+        <w:autoSpaceDE w:val="0"/>
+        <w:autoSpaceDN w:val="0"/>
+        <w:adjustRightInd w:val="0"/>
+        <w:spacing w:after="0" w:line="240" w:lineRule="auto"/>
+        <w:rPr>
+          <w:rFonts w:ascii="Consolas" w:hAnsi="Consolas" w:cs="Consolas"/>
+          <w:color w:val="000000"/>
+          <w:sz w:val="19"/>
+          <w:szCs w:val="19"/>
+          <w:highlight w:val="white"/>
+          <w:lang w:val="en-US"/>
+        </w:rPr>
+      </w:pPr>
+      <w:r>
+        <w:rPr>
+          <w:rFonts w:ascii="Consolas" w:hAnsi="Consolas" w:cs="Consolas"/>
+          <w:color w:val="008000"/>
+          <w:sz w:val="19"/>
+          <w:szCs w:val="19"/>
+          <w:highlight w:val="white"/>
+          <w:lang w:val="en-US"/>
+        </w:rPr>
+        <w:t xml:space="preserve">            label3.Width = 1366;</w:t>
+      </w:r>
+    </w:p>
+    <w:p>
+      <w:pPr>
+        <w:pStyle w:val="Prrafodelista"/>
+        <w:numPr>
+          <w:ilvl w:val="0"/>
+          <w:numId w:val="1"/>
+        </w:numPr>
+      </w:pPr>
+      <w:r>
+        <w:rPr>
+          <w:rFonts w:ascii="Consolas" w:hAnsi="Consolas" w:cs="Consolas"/>
+          <w:color w:val="008000"/>
+          <w:sz w:val="19"/>
+          <w:szCs w:val="19"/>
+          <w:highlight w:val="white"/>
+          <w:lang w:val="en-US"/>
+        </w:rPr>
+        <w:t xml:space="preserve">  </w:t>
+      </w:r>
+      <w:r>
+        <w:rPr>
+          <w:rFonts w:ascii="Consolas" w:hAnsi="Consolas" w:cs="Consolas"/>
+          <w:color w:val="008000"/>
+          <w:sz w:val="19"/>
+          <w:szCs w:val="19"/>
+          <w:highlight w:val="white"/>
+          <w:lang w:val="en-US"/>
+        </w:rPr>
+        <w:t xml:space="preserve">      </w:t>
+      </w:r>
+      <w:r>
+        <w:rPr>
+          <w:rFonts w:ascii="Consolas" w:hAnsi="Consolas" w:cs="Consolas"/>
+          <w:color w:val="008000"/>
+          <w:sz w:val="19"/>
+          <w:szCs w:val="19"/>
+          <w:highlight w:val="white"/>
+        </w:rPr>
+        <w:t>*/</w:t>
+      </w:r>
+    </w:p>
+    <w:p>
+      <w:pPr>
+        <w:pStyle w:val="Prrafodelista"/>
+        <w:numPr>
+          <w:ilvl w:val="0"/>
+          <w:numId w:val="1"/>
+        </w:numPr>
+      </w:pPr>
+      <w:r>
+        <w:rPr>
+          <w:rFonts w:ascii="Consolas" w:hAnsi="Consolas" w:cs="Consolas"/>
+          <w:color w:val="008000"/>
+          <w:sz w:val="19"/>
+          <w:szCs w:val="19"/>
+        </w:rPr>
+        <w:t xml:space="preserve">En caso de editar un paciente…. </w:t>
+      </w:r>
+    </w:p>
+    <w:p>
+      <w:pPr>
+        <w:pStyle w:val="Prrafodelista"/>
+        <w:numPr>
+          <w:ilvl w:val="0"/>
+          <w:numId w:val="1"/>
+        </w:numPr>
+        <w:autoSpaceDE w:val="0"/>
+        <w:autoSpaceDN w:val="0"/>
+        <w:adjustRightInd w:val="0"/>
+        <w:spacing w:after="0" w:line="240" w:lineRule="auto"/>
+        <w:rPr>
+          <w:rFonts w:ascii="Consolas" w:hAnsi="Consolas" w:cs="Consolas"/>
+          <w:color w:val="000000"/>
+          <w:sz w:val="19"/>
+          <w:szCs w:val="19"/>
+          <w:highlight w:val="white"/>
+        </w:rPr>
+      </w:pPr>
+      <w:r>
+        <w:rPr>
+          <w:rFonts w:ascii="Consolas" w:hAnsi="Consolas" w:cs="Consolas"/>
+          <w:color w:val="008000"/>
+          <w:sz w:val="19"/>
+          <w:szCs w:val="19"/>
+          <w:highlight w:val="white"/>
+        </w:rPr>
+        <w:t>//editar un paciente</w:t>
+      </w:r>
+    </w:p>
+    <w:p>
+      <w:pPr>
+        <w:pStyle w:val="Prrafodelista"/>
+        <w:numPr>
+          <w:ilvl w:val="0"/>
+          <w:numId w:val="1"/>
+        </w:numPr>
+        <w:autoSpaceDE w:val="0"/>
+        <w:autoSpaceDN w:val="0"/>
+        <w:adjustRightInd w:val="0"/>
+        <w:spacing w:after="0" w:line="240" w:lineRule="auto"/>
+        <w:rPr>
+          <w:rFonts w:ascii="Consolas" w:hAnsi="Consolas" w:cs="Consolas"/>
+          <w:color w:val="000000"/>
+          <w:sz w:val="19"/>
+          <w:szCs w:val="19"/>
+          <w:highlight w:val="white"/>
+        </w:rPr>
+      </w:pPr>
+      <w:r>
+        <w:rPr>
+          <w:rFonts w:ascii="Consolas" w:hAnsi="Consolas" w:cs="Consolas"/>
+          <w:color w:val="000000"/>
+          <w:sz w:val="19"/>
+          <w:szCs w:val="19"/>
+          <w:highlight w:val="white"/>
+        </w:rPr>
+        <w:t xml:space="preserve">        </w:t>
+      </w:r>
+      <w:r>
+        <w:rPr>
+          <w:rFonts w:ascii="Consolas" w:hAnsi="Consolas" w:cs="Consolas"/>
+          <w:color w:val="008000"/>
+          <w:sz w:val="19"/>
+          <w:szCs w:val="19"/>
+          <w:highlight w:val="white"/>
+        </w:rPr>
+        <w:t>//private void btnEditarPaciente_Click(object sender, EventArgs e)</w:t>
+      </w:r>
+    </w:p>
+    <w:p>
+      <w:pPr>
+        <w:pStyle w:val="Prrafodelista"/>
+        <w:numPr>
+          <w:ilvl w:val="0"/>
+          <w:numId w:val="1"/>
+        </w:numPr>
+        <w:autoSpaceDE w:val="0"/>
+        <w:autoSpaceDN w:val="0"/>
+        <w:adjustRightInd w:val="0"/>
+        <w:spacing w:after="0" w:line="240" w:lineRule="auto"/>
+        <w:rPr>
+          <w:rFonts w:ascii="Consolas" w:hAnsi="Consolas" w:cs="Consolas"/>
+          <w:color w:val="000000"/>
+          <w:sz w:val="19"/>
+          <w:szCs w:val="19"/>
+          <w:highlight w:val="white"/>
+        </w:rPr>
+      </w:pPr>
+      <w:r>
+        <w:rPr>
+          <w:rFonts w:ascii="Consolas" w:hAnsi="Consolas" w:cs="Consolas"/>
+          <w:color w:val="000000"/>
+          <w:sz w:val="19"/>
+          <w:szCs w:val="19"/>
+          <w:highlight w:val="white"/>
+        </w:rPr>
+        <w:t xml:space="preserve">        </w:t>
+      </w:r>
+      <w:r>
+        <w:rPr>
+          <w:rFonts w:ascii="Consolas" w:hAnsi="Consolas" w:cs="Consolas"/>
+          <w:color w:val="008000"/>
+          <w:sz w:val="19"/>
+          <w:szCs w:val="19"/>
+          <w:highlight w:val="white"/>
+        </w:rPr>
+        <w:t>//{</w:t>
+      </w:r>
+    </w:p>
+    <w:p>
+      <w:pPr>
+        <w:pStyle w:val="Prrafodelista"/>
+        <w:numPr>
+          <w:ilvl w:val="0"/>
+          <w:numId w:val="1"/>
+        </w:numPr>
+        <w:autoSpaceDE w:val="0"/>
+        <w:autoSpaceDN w:val="0"/>
+        <w:adjustRightInd w:val="0"/>
+        <w:spacing w:after="0" w:line="240" w:lineRule="auto"/>
+        <w:rPr>
+          <w:rFonts w:ascii="Consolas" w:hAnsi="Consolas" w:cs="Consolas"/>
+          <w:color w:val="000000"/>
+          <w:sz w:val="19"/>
+          <w:szCs w:val="19"/>
+          <w:highlight w:val="white"/>
+        </w:rPr>
+      </w:pPr>
+    </w:p>
+    <w:p>
+      <w:pPr>
+        <w:pStyle w:val="Prrafodelista"/>
+        <w:numPr>
+          <w:ilvl w:val="0"/>
+          <w:numId w:val="1"/>
+        </w:numPr>
+        <w:autoSpaceDE w:val="0"/>
+        <w:autoSpaceDN w:val="0"/>
+        <w:adjustRightInd w:val="0"/>
+        <w:spacing w:after="0" w:line="240" w:lineRule="auto"/>
+        <w:rPr>
+          <w:rFonts w:ascii="Consolas" w:hAnsi="Consolas" w:cs="Consolas"/>
+          <w:color w:val="000000"/>
+          <w:sz w:val="19"/>
+          <w:szCs w:val="19"/>
+          <w:highlight w:val="white"/>
+        </w:rPr>
+      </w:pPr>
+      <w:r>
+        <w:rPr>
+          <w:rFonts w:ascii="Consolas" w:hAnsi="Consolas" w:cs="Consolas"/>
+          <w:color w:val="000000"/>
+          <w:sz w:val="19"/>
+          <w:szCs w:val="19"/>
+          <w:highlight w:val="white"/>
+        </w:rPr>
+        <w:t xml:space="preserve">        </w:t>
+      </w:r>
+      <w:r>
+        <w:rPr>
+          <w:rFonts w:ascii="Consolas" w:hAnsi="Consolas" w:cs="Consolas"/>
+          <w:color w:val="008000"/>
+          <w:sz w:val="19"/>
+          <w:szCs w:val="19"/>
+          <w:highlight w:val="white"/>
+        </w:rPr>
+        <w:t>//    if (dgClientes.SelectedCells.Count &gt; 0)</w:t>
+      </w:r>
+    </w:p>
+    <w:p>
+      <w:pPr>
+        <w:pStyle w:val="Prrafodelista"/>
+        <w:numPr>
+          <w:ilvl w:val="0"/>
+          <w:numId w:val="1"/>
+        </w:numPr>
+        <w:autoSpaceDE w:val="0"/>
+        <w:autoSpaceDN w:val="0"/>
+        <w:adjustRightInd w:val="0"/>
+        <w:spacing w:after="0" w:line="240" w:lineRule="auto"/>
+        <w:rPr>
+          <w:rFonts w:ascii="Consolas" w:hAnsi="Consolas" w:cs="Consolas"/>
+          <w:color w:val="000000"/>
+          <w:sz w:val="19"/>
+          <w:szCs w:val="19"/>
+          <w:highlight w:val="white"/>
+        </w:rPr>
+      </w:pPr>
+      <w:r>
+        <w:rPr>
+          <w:rFonts w:ascii="Consolas" w:hAnsi="Consolas" w:cs="Consolas"/>
+          <w:color w:val="000000"/>
+          <w:sz w:val="19"/>
+          <w:szCs w:val="19"/>
+          <w:highlight w:val="white"/>
+        </w:rPr>
+        <w:t xml:space="preserve">        </w:t>
+      </w:r>
+      <w:r>
+        <w:rPr>
+          <w:rFonts w:ascii="Consolas" w:hAnsi="Consolas" w:cs="Consolas"/>
+          <w:color w:val="008000"/>
+          <w:sz w:val="19"/>
+          <w:szCs w:val="19"/>
+          <w:highlight w:val="white"/>
+        </w:rPr>
+        <w:t>//    {</w:t>
+      </w:r>
+    </w:p>
+    <w:p>
+      <w:pPr>
+        <w:pStyle w:val="Prrafodelista"/>
+        <w:numPr>
+          <w:ilvl w:val="0"/>
+          <w:numId w:val="1"/>
+        </w:numPr>
+        <w:autoSpaceDE w:val="0"/>
+        <w:autoSpaceDN w:val="0"/>
+        <w:adjustRightInd w:val="0"/>
+        <w:spacing w:after="0" w:line="240" w:lineRule="auto"/>
+        <w:rPr>
+          <w:rFonts w:ascii="Consolas" w:hAnsi="Consolas" w:cs="Consolas"/>
+          <w:color w:val="000000"/>
+          <w:sz w:val="19"/>
+          <w:szCs w:val="19"/>
+          <w:highlight w:val="white"/>
+        </w:rPr>
+      </w:pPr>
+      <w:r>
+        <w:rPr>
+          <w:rFonts w:ascii="Consolas" w:hAnsi="Consolas" w:cs="Consolas"/>
+          <w:color w:val="000000"/>
+          <w:sz w:val="19"/>
+          <w:szCs w:val="19"/>
+          <w:highlight w:val="white"/>
+        </w:rPr>
+        <w:t xml:space="preserve">        </w:t>
+      </w:r>
+      <w:r>
+        <w:rPr>
+          <w:rFonts w:ascii="Consolas" w:hAnsi="Consolas" w:cs="Consolas"/>
+          <w:color w:val="008000"/>
+          <w:sz w:val="19"/>
+          <w:szCs w:val="19"/>
+          <w:highlight w:val="white"/>
+        </w:rPr>
+        <w:t>//        DataGridViewRow selectedRow = dgClientes.Rows[dgClientes.SelectedCells[0].RowIndex];</w:t>
+      </w:r>
+    </w:p>
+    <w:p>
+      <w:pPr>
+        <w:pStyle w:val="Prrafodelista"/>
+        <w:numPr>
+          <w:ilvl w:val="0"/>
+          <w:numId w:val="1"/>
+        </w:numPr>
+        <w:autoSpaceDE w:val="0"/>
+        <w:autoSpaceDN w:val="0"/>
+        <w:adjustRightInd w:val="0"/>
+        <w:spacing w:after="0" w:line="240" w:lineRule="auto"/>
+        <w:rPr>
+          <w:rFonts w:ascii="Consolas" w:hAnsi="Consolas" w:cs="Consolas"/>
+          <w:color w:val="000000"/>
+          <w:sz w:val="19"/>
+          <w:szCs w:val="19"/>
+          <w:highlight w:val="white"/>
+        </w:rPr>
+      </w:pPr>
+      <w:r>
+        <w:rPr>
+          <w:rFonts w:ascii="Consolas" w:hAnsi="Consolas" w:cs="Consolas"/>
+          <w:color w:val="000000"/>
+          <w:sz w:val="19"/>
+          <w:szCs w:val="19"/>
+          <w:highlight w:val="white"/>
+        </w:rPr>
+        <w:t xml:space="preserve">        </w:t>
+      </w:r>
+      <w:r>
+        <w:rPr>
+          <w:rFonts w:ascii="Consolas" w:hAnsi="Consolas" w:cs="Consolas"/>
+          <w:color w:val="008000"/>
+          <w:sz w:val="19"/>
+          <w:szCs w:val="19"/>
+          <w:highlight w:val="white"/>
+        </w:rPr>
+        <w:t>//        string ced = Convert.ToString(selectedRow.Cells["Cedula"].Value);</w:t>
+      </w:r>
+    </w:p>
+    <w:p>
+      <w:pPr>
+        <w:pStyle w:val="Prrafodelista"/>
+        <w:numPr>
+          <w:ilvl w:val="0"/>
+          <w:numId w:val="1"/>
+        </w:numPr>
+        <w:autoSpaceDE w:val="0"/>
+        <w:autoSpaceDN w:val="0"/>
+        <w:adjustRightInd w:val="0"/>
+        <w:spacing w:after="0" w:line="240" w:lineRule="auto"/>
+        <w:rPr>
+          <w:rFonts w:ascii="Consolas" w:hAnsi="Consolas" w:cs="Consolas"/>
+          <w:color w:val="000000"/>
+          <w:sz w:val="19"/>
+          <w:szCs w:val="19"/>
+          <w:highlight w:val="white"/>
+        </w:rPr>
+      </w:pPr>
+    </w:p>
+    <w:p>
+      <w:pPr>
+        <w:pStyle w:val="Prrafodelista"/>
+        <w:numPr>
+          <w:ilvl w:val="0"/>
+          <w:numId w:val="1"/>
+        </w:numPr>
+        <w:autoSpaceDE w:val="0"/>
+        <w:autoSpaceDN w:val="0"/>
+        <w:adjustRightInd w:val="0"/>
+        <w:spacing w:after="0" w:line="240" w:lineRule="auto"/>
+        <w:rPr>
+          <w:rFonts w:ascii="Consolas" w:hAnsi="Consolas" w:cs="Consolas"/>
+          <w:color w:val="000000"/>
+          <w:sz w:val="19"/>
+          <w:szCs w:val="19"/>
+          <w:highlight w:val="white"/>
+        </w:rPr>
+      </w:pPr>
+    </w:p>
+    <w:p>
+      <w:pPr>
+        <w:pStyle w:val="Prrafodelista"/>
+        <w:numPr>
+          <w:ilvl w:val="0"/>
+          <w:numId w:val="1"/>
+        </w:numPr>
+        <w:autoSpaceDE w:val="0"/>
+        <w:autoSpaceDN w:val="0"/>
+        <w:adjustRightInd w:val="0"/>
+        <w:spacing w:after="0" w:line="240" w:lineRule="auto"/>
+        <w:rPr>
+          <w:rFonts w:ascii="Consolas" w:hAnsi="Consolas" w:cs="Consolas"/>
+          <w:color w:val="000000"/>
+          <w:sz w:val="19"/>
+          <w:szCs w:val="19"/>
+          <w:highlight w:val="white"/>
+        </w:rPr>
+      </w:pPr>
+      <w:r>
+        <w:rPr>
+          <w:rFonts w:ascii="Consolas" w:hAnsi="Consolas" w:cs="Consolas"/>
+          <w:color w:val="000000"/>
+          <w:sz w:val="19"/>
+          <w:szCs w:val="19"/>
+          <w:highlight w:val="white"/>
+        </w:rPr>
+        <w:t xml:space="preserve">        </w:t>
+      </w:r>
+      <w:r>
+        <w:rPr>
+          <w:rFonts w:ascii="Consolas" w:hAnsi="Consolas" w:cs="Consolas"/>
+          <w:color w:val="008000"/>
+          <w:sz w:val="19"/>
+          <w:szCs w:val="19"/>
+          <w:highlight w:val="white"/>
+        </w:rPr>
+        <w:t>//        //////////////////////////////</w:t>
+      </w:r>
+    </w:p>
+    <w:p>
+      <w:pPr>
+        <w:pStyle w:val="Prrafodelista"/>
+        <w:numPr>
+          <w:ilvl w:val="0"/>
+          <w:numId w:val="1"/>
+        </w:numPr>
+        <w:autoSpaceDE w:val="0"/>
+        <w:autoSpaceDN w:val="0"/>
+        <w:adjustRightInd w:val="0"/>
+        <w:spacing w:after="0" w:line="240" w:lineRule="auto"/>
+        <w:rPr>
+          <w:rFonts w:ascii="Consolas" w:hAnsi="Consolas" w:cs="Consolas"/>
+          <w:color w:val="000000"/>
+          <w:sz w:val="19"/>
+          <w:szCs w:val="19"/>
+          <w:highlight w:val="white"/>
+        </w:rPr>
+      </w:pPr>
+      <w:r>
+        <w:rPr>
+          <w:rFonts w:ascii="Consolas" w:hAnsi="Consolas" w:cs="Consolas"/>
+          <w:color w:val="000000"/>
+          <w:sz w:val="19"/>
+          <w:szCs w:val="19"/>
+          <w:highlight w:val="white"/>
+        </w:rPr>
+        <w:t xml:space="preserve">        </w:t>
+      </w:r>
+      <w:r>
+        <w:rPr>
+          <w:rFonts w:ascii="Consolas" w:hAnsi="Consolas" w:cs="Consolas"/>
+          <w:color w:val="008000"/>
+          <w:sz w:val="19"/>
+          <w:szCs w:val="19"/>
+          <w:highlight w:val="white"/>
+        </w:rPr>
+        <w:t>//        List&lt;ClienteEntity&gt; lista = ClienteIT.selectClienteAnamnesis(ced);</w:t>
+      </w:r>
+    </w:p>
+    <w:p>
+      <w:pPr>
+        <w:pStyle w:val="Prrafodelista"/>
+        <w:numPr>
+          <w:ilvl w:val="0"/>
+          <w:numId w:val="1"/>
+        </w:numPr>
+        <w:autoSpaceDE w:val="0"/>
+        <w:autoSpaceDN w:val="0"/>
+        <w:adjustRightInd w:val="0"/>
+        <w:spacing w:after="0" w:line="240" w:lineRule="auto"/>
+        <w:rPr>
+          <w:rFonts w:ascii="Consolas" w:hAnsi="Consolas" w:cs="Consolas"/>
+          <w:color w:val="000000"/>
+          <w:sz w:val="19"/>
+          <w:szCs w:val="19"/>
+          <w:highlight w:val="white"/>
+        </w:rPr>
+      </w:pPr>
+    </w:p>
+    <w:p>
+      <w:pPr>
+        <w:pStyle w:val="Prrafodelista"/>
+        <w:numPr>
+          <w:ilvl w:val="0"/>
+          <w:numId w:val="1"/>
+        </w:numPr>
+        <w:autoSpaceDE w:val="0"/>
+        <w:autoSpaceDN w:val="0"/>
+        <w:adjustRightInd w:val="0"/>
+        <w:spacing w:after="0" w:line="240" w:lineRule="auto"/>
+        <w:rPr>
+          <w:rFonts w:ascii="Consolas" w:hAnsi="Consolas" w:cs="Consolas"/>
+          <w:color w:val="000000"/>
+          <w:sz w:val="19"/>
+          <w:szCs w:val="19"/>
+          <w:highlight w:val="white"/>
+        </w:rPr>
+      </w:pPr>
+      <w:r>
+        <w:rPr>
+          <w:rFonts w:ascii="Consolas" w:hAnsi="Consolas" w:cs="Consolas"/>
+          <w:color w:val="000000"/>
+          <w:sz w:val="19"/>
+          <w:szCs w:val="19"/>
+          <w:highlight w:val="white"/>
+        </w:rPr>
+        <w:t xml:space="preserve">        </w:t>
+      </w:r>
+      <w:r>
+        <w:rPr>
+          <w:rFonts w:ascii="Consolas" w:hAnsi="Consolas" w:cs="Consolas"/>
+          <w:color w:val="008000"/>
+          <w:sz w:val="19"/>
+          <w:szCs w:val="19"/>
+          <w:highlight w:val="white"/>
+        </w:rPr>
+        <w:t>//        //informacion personal</w:t>
+      </w:r>
+    </w:p>
+    <w:p>
+      <w:pPr>
+        <w:pStyle w:val="Prrafodelista"/>
+        <w:numPr>
+          <w:ilvl w:val="0"/>
+          <w:numId w:val="1"/>
+        </w:numPr>
+        <w:autoSpaceDE w:val="0"/>
+        <w:autoSpaceDN w:val="0"/>
+        <w:adjustRightInd w:val="0"/>
+        <w:spacing w:after="0" w:line="240" w:lineRule="auto"/>
+        <w:rPr>
+          <w:rFonts w:ascii="Consolas" w:hAnsi="Consolas" w:cs="Consolas"/>
+          <w:color w:val="000000"/>
+          <w:sz w:val="19"/>
+          <w:szCs w:val="19"/>
+          <w:highlight w:val="white"/>
+        </w:rPr>
+      </w:pPr>
+      <w:r>
+        <w:rPr>
+          <w:rFonts w:ascii="Consolas" w:hAnsi="Consolas" w:cs="Consolas"/>
+          <w:color w:val="000000"/>
+          <w:sz w:val="19"/>
+          <w:szCs w:val="19"/>
+          <w:highlight w:val="white"/>
+        </w:rPr>
+        <w:t xml:space="preserve">        </w:t>
+      </w:r>
+      <w:r>
+        <w:rPr>
+          <w:rFonts w:ascii="Consolas" w:hAnsi="Consolas" w:cs="Consolas"/>
+          <w:color w:val="008000"/>
+          <w:sz w:val="19"/>
+          <w:szCs w:val="19"/>
+          <w:highlight w:val="white"/>
+        </w:rPr>
+        <w:t>//        string nombre = lista.ElementAt(0).nombre.ToString();</w:t>
+      </w:r>
+    </w:p>
+    <w:p>
+      <w:pPr>
+        <w:pStyle w:val="Prrafodelista"/>
+        <w:numPr>
+          <w:ilvl w:val="0"/>
+          <w:numId w:val="1"/>
+        </w:numPr>
+        <w:autoSpaceDE w:val="0"/>
+        <w:autoSpaceDN w:val="0"/>
+        <w:adjustRightInd w:val="0"/>
+        <w:spacing w:after="0" w:line="240" w:lineRule="auto"/>
+        <w:rPr>
+          <w:rFonts w:ascii="Consolas" w:hAnsi="Consolas" w:cs="Consolas"/>
+          <w:color w:val="000000"/>
+          <w:sz w:val="19"/>
+          <w:szCs w:val="19"/>
+          <w:highlight w:val="white"/>
+        </w:rPr>
+      </w:pPr>
+      <w:r>
+        <w:rPr>
+          <w:rFonts w:ascii="Consolas" w:hAnsi="Consolas" w:cs="Consolas"/>
+          <w:color w:val="000000"/>
+          <w:sz w:val="19"/>
+          <w:szCs w:val="19"/>
+          <w:highlight w:val="white"/>
+        </w:rPr>
+        <w:t xml:space="preserve">        </w:t>
+      </w:r>
+      <w:r>
+        <w:rPr>
+          <w:rFonts w:ascii="Consolas" w:hAnsi="Consolas" w:cs="Consolas"/>
+          <w:color w:val="008000"/>
+          <w:sz w:val="19"/>
+          <w:szCs w:val="19"/>
+          <w:highlight w:val="white"/>
+        </w:rPr>
+        <w:t>//        string apellido1 = lista.ElementAt(0).ape1.ToString();</w:t>
+      </w:r>
+    </w:p>
+    <w:p>
+      <w:pPr>
+        <w:pStyle w:val="Prrafodelista"/>
+        <w:numPr>
+          <w:ilvl w:val="0"/>
+          <w:numId w:val="1"/>
+        </w:numPr>
+        <w:autoSpaceDE w:val="0"/>
+        <w:autoSpaceDN w:val="0"/>
+        <w:adjustRightInd w:val="0"/>
+        <w:spacing w:after="0" w:line="240" w:lineRule="auto"/>
+        <w:rPr>
+          <w:rFonts w:ascii="Consolas" w:hAnsi="Consolas" w:cs="Consolas"/>
+          <w:color w:val="000000"/>
+          <w:sz w:val="19"/>
+          <w:szCs w:val="19"/>
+          <w:highlight w:val="white"/>
+        </w:rPr>
+      </w:pPr>
+      <w:r>
+        <w:rPr>
+          <w:rFonts w:ascii="Consolas" w:hAnsi="Consolas" w:cs="Consolas"/>
+          <w:color w:val="000000"/>
+          <w:sz w:val="19"/>
+          <w:szCs w:val="19"/>
+          <w:highlight w:val="white"/>
+        </w:rPr>
+        <w:t xml:space="preserve">        </w:t>
+      </w:r>
+      <w:r>
+        <w:rPr>
+          <w:rFonts w:ascii="Consolas" w:hAnsi="Consolas" w:cs="Consolas"/>
+          <w:color w:val="008000"/>
+          <w:sz w:val="19"/>
+          <w:szCs w:val="19"/>
+          <w:highlight w:val="white"/>
+        </w:rPr>
+        <w:t>//        string apellido2 = lista.ElementAt(0).ape2.ToString();</w:t>
+      </w:r>
+    </w:p>
+    <w:p>
+      <w:pPr>
+        <w:pStyle w:val="Prrafodelista"/>
+        <w:numPr>
+          <w:ilvl w:val="0"/>
+          <w:numId w:val="1"/>
+        </w:numPr>
+        <w:autoSpaceDE w:val="0"/>
+        <w:autoSpaceDN w:val="0"/>
+        <w:adjustRightInd w:val="0"/>
+        <w:spacing w:after="0" w:line="240" w:lineRule="auto"/>
+        <w:rPr>
+          <w:rFonts w:ascii="Consolas" w:hAnsi="Consolas" w:cs="Consolas"/>
+          <w:color w:val="000000"/>
+          <w:sz w:val="19"/>
+          <w:szCs w:val="19"/>
+          <w:highlight w:val="white"/>
+        </w:rPr>
+      </w:pPr>
+      <w:r>
+        <w:rPr>
+          <w:rFonts w:ascii="Consolas" w:hAnsi="Consolas" w:cs="Consolas"/>
+          <w:color w:val="000000"/>
+          <w:sz w:val="19"/>
+          <w:szCs w:val="19"/>
+          <w:highlight w:val="white"/>
+        </w:rPr>
+        <w:t xml:space="preserve">        </w:t>
+      </w:r>
+      <w:r>
+        <w:rPr>
+          <w:rFonts w:ascii="Consolas" w:hAnsi="Consolas" w:cs="Consolas"/>
+          <w:color w:val="008000"/>
+          <w:sz w:val="19"/>
+          <w:szCs w:val="19"/>
+          <w:highlight w:val="white"/>
+        </w:rPr>
+        <w:t>//        string cedula = lista.ElementAt(0).cedula.ToString();</w:t>
+      </w:r>
+    </w:p>
+    <w:p>
+      <w:pPr>
+        <w:pStyle w:val="Prrafodelista"/>
+        <w:numPr>
+          <w:ilvl w:val="0"/>
+          <w:numId w:val="1"/>
+        </w:numPr>
+        <w:autoSpaceDE w:val="0"/>
+        <w:autoSpaceDN w:val="0"/>
+        <w:adjustRightInd w:val="0"/>
+        <w:spacing w:after="0" w:line="240" w:lineRule="auto"/>
+        <w:rPr>
+          <w:rFonts w:ascii="Consolas" w:hAnsi="Consolas" w:cs="Consolas"/>
+          <w:color w:val="000000"/>
+          <w:sz w:val="19"/>
+          <w:szCs w:val="19"/>
+          <w:highlight w:val="white"/>
+        </w:rPr>
+      </w:pPr>
+      <w:r>
+        <w:rPr>
+          <w:rFonts w:ascii="Consolas" w:hAnsi="Consolas" w:cs="Consolas"/>
+          <w:color w:val="000000"/>
+          <w:sz w:val="19"/>
+          <w:szCs w:val="19"/>
+          <w:highlight w:val="white"/>
+        </w:rPr>
+        <w:t xml:space="preserve">        </w:t>
+      </w:r>
+      <w:r>
+        <w:rPr>
+          <w:rFonts w:ascii="Consolas" w:hAnsi="Consolas" w:cs="Consolas"/>
+          <w:color w:val="008000"/>
+          <w:sz w:val="19"/>
+          <w:szCs w:val="19"/>
+          <w:highlight w:val="white"/>
+        </w:rPr>
+        <w:t>//        DateTime fecha = lista.ElementAt(0).fecha;</w:t>
+      </w:r>
+    </w:p>
+    <w:p>
+      <w:pPr>
+        <w:pStyle w:val="Prrafodelista"/>
+        <w:numPr>
+          <w:ilvl w:val="0"/>
+          <w:numId w:val="1"/>
+        </w:numPr>
+        <w:autoSpaceDE w:val="0"/>
+        <w:autoSpaceDN w:val="0"/>
+        <w:adjustRightInd w:val="0"/>
+        <w:spacing w:after="0" w:line="240" w:lineRule="auto"/>
+        <w:rPr>
+          <w:rFonts w:ascii="Consolas" w:hAnsi="Consolas" w:cs="Consolas"/>
+          <w:color w:val="000000"/>
+          <w:sz w:val="19"/>
+          <w:szCs w:val="19"/>
+          <w:highlight w:val="white"/>
+        </w:rPr>
+      </w:pPr>
+      <w:r>
+        <w:rPr>
+          <w:rFonts w:ascii="Consolas" w:hAnsi="Consolas" w:cs="Consolas"/>
+          <w:color w:val="000000"/>
+          <w:sz w:val="19"/>
+          <w:szCs w:val="19"/>
+          <w:highlight w:val="white"/>
+        </w:rPr>
+        <w:t xml:space="preserve">        </w:t>
+      </w:r>
+      <w:r>
+        <w:rPr>
+          <w:rFonts w:ascii="Consolas" w:hAnsi="Consolas" w:cs="Consolas"/>
+          <w:color w:val="008000"/>
+          <w:sz w:val="19"/>
+          <w:szCs w:val="19"/>
+          <w:highlight w:val="white"/>
+        </w:rPr>
+        <w:t>//        Char sexo = lista.ElementAt(0).sexo;</w:t>
+      </w:r>
+    </w:p>
+    <w:p>
+      <w:pPr>
+        <w:pStyle w:val="Prrafodelista"/>
+        <w:numPr>
+          <w:ilvl w:val="0"/>
+          <w:numId w:val="1"/>
+        </w:numPr>
+        <w:autoSpaceDE w:val="0"/>
+        <w:autoSpaceDN w:val="0"/>
+        <w:adjustRightInd w:val="0"/>
+        <w:spacing w:after="0" w:line="240" w:lineRule="auto"/>
+        <w:rPr>
+          <w:rFonts w:ascii="Consolas" w:hAnsi="Consolas" w:cs="Consolas"/>
+          <w:color w:val="000000"/>
+          <w:sz w:val="19"/>
+          <w:szCs w:val="19"/>
+          <w:highlight w:val="white"/>
+        </w:rPr>
+      </w:pPr>
+      <w:r>
+        <w:rPr>
+          <w:rFonts w:ascii="Consolas" w:hAnsi="Consolas" w:cs="Consolas"/>
+          <w:color w:val="000000"/>
+          <w:sz w:val="19"/>
+          <w:szCs w:val="19"/>
+          <w:highlight w:val="white"/>
+        </w:rPr>
+        <w:t xml:space="preserve">        </w:t>
+      </w:r>
+      <w:r>
+        <w:rPr>
+          <w:rFonts w:ascii="Consolas" w:hAnsi="Consolas" w:cs="Consolas"/>
+          <w:color w:val="008000"/>
+          <w:sz w:val="19"/>
+          <w:szCs w:val="19"/>
+          <w:highlight w:val="white"/>
+        </w:rPr>
+        <w:t>//        string estado_Civil = lista.ElementAt(0).estado_civil.ToString();</w:t>
+      </w:r>
+    </w:p>
+    <w:p>
+      <w:pPr>
+        <w:pStyle w:val="Prrafodelista"/>
+        <w:numPr>
+          <w:ilvl w:val="0"/>
+          <w:numId w:val="1"/>
+        </w:numPr>
+        <w:autoSpaceDE w:val="0"/>
+        <w:autoSpaceDN w:val="0"/>
+        <w:adjustRightInd w:val="0"/>
+        <w:spacing w:after="0" w:line="240" w:lineRule="auto"/>
+        <w:rPr>
+          <w:rFonts w:ascii="Consolas" w:hAnsi="Consolas" w:cs="Consolas"/>
+          <w:color w:val="000000"/>
+          <w:sz w:val="19"/>
+          <w:szCs w:val="19"/>
+          <w:highlight w:val="white"/>
+        </w:rPr>
+      </w:pPr>
+      <w:r>
+        <w:rPr>
+          <w:rFonts w:ascii="Consolas" w:hAnsi="Consolas" w:cs="Consolas"/>
+          <w:color w:val="000000"/>
+          <w:sz w:val="19"/>
+          <w:szCs w:val="19"/>
+          <w:highlight w:val="white"/>
+        </w:rPr>
+        <w:t xml:space="preserve">        </w:t>
+      </w:r>
+      <w:r>
+        <w:rPr>
+          <w:rFonts w:ascii="Consolas" w:hAnsi="Consolas" w:cs="Consolas"/>
+          <w:color w:val="008000"/>
+          <w:sz w:val="19"/>
+          <w:szCs w:val="19"/>
+          <w:highlight w:val="white"/>
+        </w:rPr>
+        <w:t>//        string grupo = lista.ElementAt(0).grupo_sanguineo.ToString();</w:t>
+      </w:r>
+    </w:p>
+    <w:p>
+      <w:pPr>
+        <w:pStyle w:val="Prrafodelista"/>
+        <w:numPr>
+          <w:ilvl w:val="0"/>
+          <w:numId w:val="1"/>
+        </w:numPr>
+        <w:autoSpaceDE w:val="0"/>
+        <w:autoSpaceDN w:val="0"/>
+        <w:adjustRightInd w:val="0"/>
+        <w:spacing w:after="0" w:line="240" w:lineRule="auto"/>
+        <w:rPr>
+          <w:rFonts w:ascii="Consolas" w:hAnsi="Consolas" w:cs="Consolas"/>
+          <w:color w:val="000000"/>
+          <w:sz w:val="19"/>
+          <w:szCs w:val="19"/>
+          <w:highlight w:val="white"/>
+        </w:rPr>
+      </w:pPr>
+      <w:r>
+        <w:rPr>
+          <w:rFonts w:ascii="Consolas" w:hAnsi="Consolas" w:cs="Consolas"/>
+          <w:color w:val="000000"/>
+          <w:sz w:val="19"/>
+          <w:szCs w:val="19"/>
+          <w:highlight w:val="white"/>
+        </w:rPr>
+        <w:lastRenderedPageBreak/>
+        <w:t xml:space="preserve">        </w:t>
+      </w:r>
+      <w:r>
+        <w:rPr>
+          <w:rFonts w:ascii="Consolas" w:hAnsi="Consolas" w:cs="Consolas"/>
+          <w:color w:val="008000"/>
+          <w:sz w:val="19"/>
+          <w:szCs w:val="19"/>
+          <w:highlight w:val="white"/>
+        </w:rPr>
+        <w:t>//        string profesion = lista.ElementAt(0).profesion.ToString(); ;</w:t>
+      </w:r>
+    </w:p>
+    <w:p>
+      <w:pPr>
+        <w:pStyle w:val="Prrafodelista"/>
+        <w:numPr>
+          <w:ilvl w:val="0"/>
+          <w:numId w:val="1"/>
+        </w:numPr>
+        <w:autoSpaceDE w:val="0"/>
+        <w:autoSpaceDN w:val="0"/>
+        <w:adjustRightInd w:val="0"/>
+        <w:spacing w:after="0" w:line="240" w:lineRule="auto"/>
+        <w:rPr>
+          <w:rFonts w:ascii="Consolas" w:hAnsi="Consolas" w:cs="Consolas"/>
+          <w:color w:val="000000"/>
+          <w:sz w:val="19"/>
+          <w:szCs w:val="19"/>
+          <w:highlight w:val="white"/>
+        </w:rPr>
+      </w:pPr>
+      <w:r>
+        <w:rPr>
+          <w:rFonts w:ascii="Consolas" w:hAnsi="Consolas" w:cs="Consolas"/>
+          <w:color w:val="000000"/>
+          <w:sz w:val="19"/>
+          <w:szCs w:val="19"/>
+          <w:highlight w:val="white"/>
+        </w:rPr>
+        <w:t xml:space="preserve">        </w:t>
+      </w:r>
+      <w:r>
+        <w:rPr>
+          <w:rFonts w:ascii="Consolas" w:hAnsi="Consolas" w:cs="Consolas"/>
+          <w:color w:val="008000"/>
+          <w:sz w:val="19"/>
+          <w:szCs w:val="19"/>
+          <w:highlight w:val="white"/>
+        </w:rPr>
+        <w:t>//        int telefono = Convert.ToInt32(lista.ElementAt(0).telefono_fijo);</w:t>
+      </w:r>
+    </w:p>
+    <w:p>
+      <w:pPr>
+        <w:pStyle w:val="Prrafodelista"/>
+        <w:numPr>
+          <w:ilvl w:val="0"/>
+          <w:numId w:val="1"/>
+        </w:numPr>
+        <w:autoSpaceDE w:val="0"/>
+        <w:autoSpaceDN w:val="0"/>
+        <w:adjustRightInd w:val="0"/>
+        <w:spacing w:after="0" w:line="240" w:lineRule="auto"/>
+        <w:rPr>
+          <w:rFonts w:ascii="Consolas" w:hAnsi="Consolas" w:cs="Consolas"/>
+          <w:color w:val="000000"/>
+          <w:sz w:val="19"/>
+          <w:szCs w:val="19"/>
+          <w:highlight w:val="white"/>
+        </w:rPr>
+      </w:pPr>
+      <w:r>
+        <w:rPr>
+          <w:rFonts w:ascii="Consolas" w:hAnsi="Consolas" w:cs="Consolas"/>
+          <w:color w:val="000000"/>
+          <w:sz w:val="19"/>
+          <w:szCs w:val="19"/>
+          <w:highlight w:val="white"/>
+        </w:rPr>
+        <w:t xml:space="preserve">        </w:t>
+      </w:r>
+      <w:r>
+        <w:rPr>
+          <w:rFonts w:ascii="Consolas" w:hAnsi="Consolas" w:cs="Consolas"/>
+          <w:color w:val="008000"/>
+          <w:sz w:val="19"/>
+          <w:szCs w:val="19"/>
+          <w:highlight w:val="white"/>
+        </w:rPr>
+        <w:t>//        int movil = Convert.ToInt32(lista.ElementAt(0).telefono_movil);</w:t>
+      </w:r>
+    </w:p>
+    <w:p>
+      <w:pPr>
+        <w:pStyle w:val="Prrafodelista"/>
+        <w:numPr>
+          <w:ilvl w:val="0"/>
+          <w:numId w:val="1"/>
+        </w:numPr>
+        <w:autoSpaceDE w:val="0"/>
+        <w:autoSpaceDN w:val="0"/>
+        <w:adjustRightInd w:val="0"/>
+        <w:spacing w:after="0" w:line="240" w:lineRule="auto"/>
+        <w:rPr>
+          <w:rFonts w:ascii="Consolas" w:hAnsi="Consolas" w:cs="Consolas"/>
+          <w:color w:val="000000"/>
+          <w:sz w:val="19"/>
+          <w:szCs w:val="19"/>
+          <w:highlight w:val="white"/>
+        </w:rPr>
+      </w:pPr>
+      <w:r>
+        <w:rPr>
+          <w:rFonts w:ascii="Consolas" w:hAnsi="Consolas" w:cs="Consolas"/>
+          <w:color w:val="000000"/>
+          <w:sz w:val="19"/>
+          <w:szCs w:val="19"/>
+          <w:highlight w:val="white"/>
+        </w:rPr>
+        <w:t xml:space="preserve">        </w:t>
+      </w:r>
+      <w:r>
+        <w:rPr>
+          <w:rFonts w:ascii="Consolas" w:hAnsi="Consolas" w:cs="Consolas"/>
+          <w:color w:val="008000"/>
+          <w:sz w:val="19"/>
+          <w:szCs w:val="19"/>
+          <w:highlight w:val="white"/>
+        </w:rPr>
+        <w:t>//        string email = lista.ElementAt(0).email.ToString();</w:t>
+      </w:r>
+    </w:p>
+    <w:p>
+      <w:pPr>
+        <w:pStyle w:val="Prrafodelista"/>
+        <w:numPr>
+          <w:ilvl w:val="0"/>
+          <w:numId w:val="1"/>
+        </w:numPr>
+        <w:autoSpaceDE w:val="0"/>
+        <w:autoSpaceDN w:val="0"/>
+        <w:adjustRightInd w:val="0"/>
+        <w:spacing w:after="0" w:line="240" w:lineRule="auto"/>
+        <w:rPr>
+          <w:rFonts w:ascii="Consolas" w:hAnsi="Consolas" w:cs="Consolas"/>
+          <w:color w:val="000000"/>
+          <w:sz w:val="19"/>
+          <w:szCs w:val="19"/>
+          <w:highlight w:val="white"/>
+        </w:rPr>
+      </w:pPr>
+      <w:r>
+        <w:rPr>
+          <w:rFonts w:ascii="Consolas" w:hAnsi="Consolas" w:cs="Consolas"/>
+          <w:color w:val="000000"/>
+          <w:sz w:val="19"/>
+          <w:szCs w:val="19"/>
+          <w:highlight w:val="white"/>
+        </w:rPr>
+        <w:t xml:space="preserve">        </w:t>
+      </w:r>
+      <w:r>
+        <w:rPr>
+          <w:rFonts w:ascii="Consolas" w:hAnsi="Consolas" w:cs="Consolas"/>
+          <w:color w:val="008000"/>
+          <w:sz w:val="19"/>
+          <w:szCs w:val="19"/>
+          <w:highlight w:val="white"/>
+        </w:rPr>
+        <w:t>//        string direccion = lista.ElementAt(0).direccion.ToString();</w:t>
+      </w:r>
+    </w:p>
+    <w:p>
+      <w:pPr>
+        <w:pStyle w:val="Prrafodelista"/>
+        <w:numPr>
+          <w:ilvl w:val="0"/>
+          <w:numId w:val="1"/>
+        </w:numPr>
+        <w:autoSpaceDE w:val="0"/>
+        <w:autoSpaceDN w:val="0"/>
+        <w:adjustRightInd w:val="0"/>
+        <w:spacing w:after="0" w:line="240" w:lineRule="auto"/>
+        <w:rPr>
+          <w:rFonts w:ascii="Consolas" w:hAnsi="Consolas" w:cs="Consolas"/>
+          <w:color w:val="000000"/>
+          <w:sz w:val="19"/>
+          <w:szCs w:val="19"/>
+          <w:highlight w:val="white"/>
+        </w:rPr>
+      </w:pPr>
+    </w:p>
+    <w:p>
+      <w:pPr>
+        <w:pStyle w:val="Prrafodelista"/>
+        <w:numPr>
+          <w:ilvl w:val="0"/>
+          <w:numId w:val="1"/>
+        </w:numPr>
+        <w:autoSpaceDE w:val="0"/>
+        <w:autoSpaceDN w:val="0"/>
+        <w:adjustRightInd w:val="0"/>
+        <w:spacing w:after="0" w:line="240" w:lineRule="auto"/>
+        <w:rPr>
+          <w:rFonts w:ascii="Consolas" w:hAnsi="Consolas" w:cs="Consolas"/>
+          <w:color w:val="000000"/>
+          <w:sz w:val="19"/>
+          <w:szCs w:val="19"/>
+          <w:highlight w:val="white"/>
+        </w:rPr>
+      </w:pPr>
+      <w:r>
+        <w:rPr>
+          <w:rFonts w:ascii="Consolas" w:hAnsi="Consolas" w:cs="Consolas"/>
+          <w:color w:val="000000"/>
+          <w:sz w:val="19"/>
+          <w:szCs w:val="19"/>
+          <w:highlight w:val="white"/>
+        </w:rPr>
+        <w:t xml:space="preserve">        </w:t>
+      </w:r>
+      <w:r>
+        <w:rPr>
+          <w:rFonts w:ascii="Consolas" w:hAnsi="Consolas" w:cs="Consolas"/>
+          <w:color w:val="008000"/>
+          <w:sz w:val="19"/>
+          <w:szCs w:val="19"/>
+          <w:highlight w:val="white"/>
+        </w:rPr>
+        <w:t>//        //anamnesis</w:t>
+      </w:r>
+    </w:p>
+    <w:p>
+      <w:pPr>
+        <w:pStyle w:val="Prrafodelista"/>
+        <w:numPr>
+          <w:ilvl w:val="0"/>
+          <w:numId w:val="1"/>
+        </w:numPr>
+        <w:autoSpaceDE w:val="0"/>
+        <w:autoSpaceDN w:val="0"/>
+        <w:adjustRightInd w:val="0"/>
+        <w:spacing w:after="0" w:line="240" w:lineRule="auto"/>
+        <w:rPr>
+          <w:rFonts w:ascii="Consolas" w:hAnsi="Consolas" w:cs="Consolas"/>
+          <w:color w:val="000000"/>
+          <w:sz w:val="19"/>
+          <w:szCs w:val="19"/>
+          <w:highlight w:val="white"/>
+        </w:rPr>
+      </w:pPr>
+      <w:r>
+        <w:rPr>
+          <w:rFonts w:ascii="Consolas" w:hAnsi="Consolas" w:cs="Consolas"/>
+          <w:color w:val="000000"/>
+          <w:sz w:val="19"/>
+          <w:szCs w:val="19"/>
+          <w:highlight w:val="white"/>
+        </w:rPr>
+        <w:t xml:space="preserve">        </w:t>
+      </w:r>
+      <w:r>
+        <w:rPr>
+          <w:rFonts w:ascii="Consolas" w:hAnsi="Consolas" w:cs="Consolas"/>
+          <w:color w:val="008000"/>
+          <w:sz w:val="19"/>
+          <w:szCs w:val="19"/>
+          <w:highlight w:val="white"/>
+        </w:rPr>
+        <w:t>//        char tabaquismo = Convert.ToChar(lista.ElementAt(0).tabaquismo);</w:t>
+      </w:r>
+    </w:p>
+    <w:p>
+      <w:pPr>
+        <w:pStyle w:val="Prrafodelista"/>
+        <w:numPr>
+          <w:ilvl w:val="0"/>
+          <w:numId w:val="1"/>
+        </w:numPr>
+        <w:autoSpaceDE w:val="0"/>
+        <w:autoSpaceDN w:val="0"/>
+        <w:adjustRightInd w:val="0"/>
+        <w:spacing w:after="0" w:line="240" w:lineRule="auto"/>
+        <w:rPr>
+          <w:rFonts w:ascii="Consolas" w:hAnsi="Consolas" w:cs="Consolas"/>
+          <w:color w:val="000000"/>
+          <w:sz w:val="19"/>
+          <w:szCs w:val="19"/>
+          <w:highlight w:val="white"/>
+        </w:rPr>
+      </w:pPr>
+      <w:r>
+        <w:rPr>
+          <w:rFonts w:ascii="Consolas" w:hAnsi="Consolas" w:cs="Consolas"/>
+          <w:color w:val="000000"/>
+          <w:sz w:val="19"/>
+          <w:szCs w:val="19"/>
+          <w:highlight w:val="white"/>
+        </w:rPr>
+        <w:t xml:space="preserve">        </w:t>
+      </w:r>
+      <w:r>
+        <w:rPr>
+          <w:rFonts w:ascii="Consolas" w:hAnsi="Consolas" w:cs="Consolas"/>
+          <w:color w:val="008000"/>
+          <w:sz w:val="19"/>
+          <w:szCs w:val="19"/>
+          <w:highlight w:val="white"/>
+        </w:rPr>
+        <w:t>//        char ingesta = Convert.ToChar(lista.ElementAt(0).ingesta_medicamentos);</w:t>
+      </w:r>
+    </w:p>
+    <w:p>
+      <w:pPr>
+        <w:pStyle w:val="Prrafodelista"/>
+        <w:numPr>
+          <w:ilvl w:val="0"/>
+          <w:numId w:val="1"/>
+        </w:numPr>
+        <w:autoSpaceDE w:val="0"/>
+        <w:autoSpaceDN w:val="0"/>
+        <w:adjustRightInd w:val="0"/>
+        <w:spacing w:after="0" w:line="240" w:lineRule="auto"/>
+        <w:rPr>
+          <w:rFonts w:ascii="Consolas" w:hAnsi="Consolas" w:cs="Consolas"/>
+          <w:color w:val="000000"/>
+          <w:sz w:val="19"/>
+          <w:szCs w:val="19"/>
+          <w:highlight w:val="white"/>
+        </w:rPr>
+      </w:pPr>
+      <w:r>
+        <w:rPr>
+          <w:rFonts w:ascii="Consolas" w:hAnsi="Consolas" w:cs="Consolas"/>
+          <w:color w:val="000000"/>
+          <w:sz w:val="19"/>
+          <w:szCs w:val="19"/>
+          <w:highlight w:val="white"/>
+        </w:rPr>
+        <w:t xml:space="preserve">        </w:t>
+      </w:r>
+      <w:r>
+        <w:rPr>
+          <w:rFonts w:ascii="Consolas" w:hAnsi="Consolas" w:cs="Consolas"/>
+          <w:color w:val="008000"/>
+          <w:sz w:val="19"/>
+          <w:szCs w:val="19"/>
+          <w:highlight w:val="white"/>
+        </w:rPr>
+        <w:t>//        char alcoholismo = Convert.ToChar(lista.ElementAt(0).alcoholismo);</w:t>
+      </w:r>
+    </w:p>
+    <w:p>
+      <w:pPr>
+        <w:pStyle w:val="Prrafodelista"/>
+        <w:numPr>
+          <w:ilvl w:val="0"/>
+          <w:numId w:val="1"/>
+        </w:numPr>
+        <w:autoSpaceDE w:val="0"/>
+        <w:autoSpaceDN w:val="0"/>
+        <w:adjustRightInd w:val="0"/>
+        <w:spacing w:after="0" w:line="240" w:lineRule="auto"/>
+        <w:rPr>
+          <w:rFonts w:ascii="Consolas" w:hAnsi="Consolas" w:cs="Consolas"/>
+          <w:color w:val="000000"/>
+          <w:sz w:val="19"/>
+          <w:szCs w:val="19"/>
+          <w:highlight w:val="white"/>
+        </w:rPr>
+      </w:pPr>
+      <w:r>
+        <w:rPr>
+          <w:rFonts w:ascii="Consolas" w:hAnsi="Consolas" w:cs="Consolas"/>
+          <w:color w:val="000000"/>
+          <w:sz w:val="19"/>
+          <w:szCs w:val="19"/>
+          <w:highlight w:val="white"/>
+        </w:rPr>
+        <w:t xml:space="preserve">        </w:t>
+      </w:r>
+      <w:r>
+        <w:rPr>
+          <w:rFonts w:ascii="Consolas" w:hAnsi="Consolas" w:cs="Consolas"/>
+          <w:color w:val="008000"/>
+          <w:sz w:val="19"/>
+          <w:szCs w:val="19"/>
+          <w:highlight w:val="white"/>
+        </w:rPr>
+        <w:t>//        char rehabilitacion = Convert.ToChar(lista.ElementAt(0).rehabilitacion);</w:t>
+      </w:r>
+    </w:p>
+    <w:p>
+      <w:pPr>
+        <w:pStyle w:val="Prrafodelista"/>
+        <w:numPr>
+          <w:ilvl w:val="0"/>
+          <w:numId w:val="1"/>
+        </w:numPr>
+        <w:autoSpaceDE w:val="0"/>
+        <w:autoSpaceDN w:val="0"/>
+        <w:adjustRightInd w:val="0"/>
+        <w:spacing w:after="0" w:line="240" w:lineRule="auto"/>
+        <w:rPr>
+          <w:rFonts w:ascii="Consolas" w:hAnsi="Consolas" w:cs="Consolas"/>
+          <w:color w:val="000000"/>
+          <w:sz w:val="19"/>
+          <w:szCs w:val="19"/>
+          <w:highlight w:val="white"/>
+        </w:rPr>
+      </w:pPr>
+      <w:r>
+        <w:rPr>
+          <w:rFonts w:ascii="Consolas" w:hAnsi="Consolas" w:cs="Consolas"/>
+          <w:color w:val="000000"/>
+          <w:sz w:val="19"/>
+          <w:szCs w:val="19"/>
+          <w:highlight w:val="white"/>
+        </w:rPr>
+        <w:t xml:space="preserve">        </w:t>
+      </w:r>
+      <w:r>
+        <w:rPr>
+          <w:rFonts w:ascii="Consolas" w:hAnsi="Consolas" w:cs="Consolas"/>
+          <w:color w:val="008000"/>
+          <w:sz w:val="19"/>
+          <w:szCs w:val="19"/>
+          <w:highlight w:val="white"/>
+        </w:rPr>
+        <w:t>//        char diabetes = Convert.ToChar(lista.ElementAt(0).diabetes);</w:t>
+      </w:r>
+    </w:p>
+    <w:p>
+      <w:pPr>
+        <w:pStyle w:val="Prrafodelista"/>
+        <w:numPr>
+          <w:ilvl w:val="0"/>
+          <w:numId w:val="1"/>
+        </w:numPr>
+        <w:autoSpaceDE w:val="0"/>
+        <w:autoSpaceDN w:val="0"/>
+        <w:adjustRightInd w:val="0"/>
+        <w:spacing w:after="0" w:line="240" w:lineRule="auto"/>
+        <w:rPr>
+          <w:rFonts w:ascii="Consolas" w:hAnsi="Consolas" w:cs="Consolas"/>
+          <w:color w:val="000000"/>
+          <w:sz w:val="19"/>
+          <w:szCs w:val="19"/>
+          <w:highlight w:val="white"/>
+          <w:lang w:val="en-US"/>
+        </w:rPr>
+      </w:pPr>
+      <w:r>
+        <w:rPr>
+          <w:rFonts w:ascii="Consolas" w:hAnsi="Consolas" w:cs="Consolas"/>
+          <w:color w:val="000000"/>
+          <w:sz w:val="19"/>
+          <w:szCs w:val="19"/>
+          <w:highlight w:val="white"/>
+          <w:lang w:val="en-US"/>
+        </w:rPr>
+        <w:t xml:space="preserve">        </w:t>
+      </w:r>
+      <w:r>
+        <w:rPr>
+          <w:rFonts w:ascii="Consolas" w:hAnsi="Consolas" w:cs="Consolas"/>
+          <w:color w:val="008000"/>
+          <w:sz w:val="19"/>
+          <w:szCs w:val="19"/>
+          <w:highlight w:val="white"/>
+          <w:lang w:val="en-US"/>
+        </w:rPr>
+        <w:t>//        string diabetes_trat = Convert.ToString(lista.ElementAt(0).diabetes_trat);</w:t>
+      </w:r>
+    </w:p>
+    <w:p>
+      <w:pPr>
+        <w:pStyle w:val="Prrafodelista"/>
+        <w:numPr>
+          <w:ilvl w:val="0"/>
+          <w:numId w:val="1"/>
+        </w:numPr>
+        <w:autoSpaceDE w:val="0"/>
+        <w:autoSpaceDN w:val="0"/>
+        <w:adjustRightInd w:val="0"/>
+        <w:spacing w:after="0" w:line="240" w:lineRule="auto"/>
+        <w:rPr>
+          <w:rFonts w:ascii="Consolas" w:hAnsi="Consolas" w:cs="Consolas"/>
+          <w:color w:val="000000"/>
+          <w:sz w:val="19"/>
+          <w:szCs w:val="19"/>
+          <w:highlight w:val="white"/>
+        </w:rPr>
+      </w:pPr>
+      <w:r>
+        <w:rPr>
+          <w:rFonts w:ascii="Consolas" w:hAnsi="Consolas" w:cs="Consolas"/>
+          <w:color w:val="000000"/>
+          <w:sz w:val="19"/>
+          <w:szCs w:val="19"/>
+          <w:highlight w:val="white"/>
+          <w:lang w:val="en-US"/>
+        </w:rPr>
+        <w:t xml:space="preserve">        </w:t>
+      </w:r>
+      <w:r>
+        <w:rPr>
+          <w:rFonts w:ascii="Consolas" w:hAnsi="Consolas" w:cs="Consolas"/>
+          <w:color w:val="008000"/>
+          <w:sz w:val="19"/>
+          <w:szCs w:val="19"/>
+          <w:highlight w:val="white"/>
+        </w:rPr>
+        <w:t>//        char hipertension = Convert.ToChar(lista.ElementAt(0).hipertension);</w:t>
+      </w:r>
+    </w:p>
+    <w:p>
+      <w:pPr>
+        <w:pStyle w:val="Prrafodelista"/>
+        <w:numPr>
+          <w:ilvl w:val="0"/>
+          <w:numId w:val="1"/>
+        </w:numPr>
+        <w:autoSpaceDE w:val="0"/>
+        <w:autoSpaceDN w:val="0"/>
+        <w:adjustRightInd w:val="0"/>
+        <w:spacing w:after="0" w:line="240" w:lineRule="auto"/>
+        <w:rPr>
+          <w:rFonts w:ascii="Consolas" w:hAnsi="Consolas" w:cs="Consolas"/>
+          <w:color w:val="000000"/>
+          <w:sz w:val="19"/>
+          <w:szCs w:val="19"/>
+          <w:highlight w:val="white"/>
+          <w:lang w:val="en-US"/>
+        </w:rPr>
+      </w:pPr>
+      <w:r>
+        <w:rPr>
+          <w:rFonts w:ascii="Consolas" w:hAnsi="Consolas" w:cs="Consolas"/>
+          <w:color w:val="000000"/>
+          <w:sz w:val="19"/>
+          <w:szCs w:val="19"/>
+          <w:highlight w:val="white"/>
+        </w:rPr>
+        <w:t xml:space="preserve">        </w:t>
+      </w:r>
+      <w:r>
+        <w:rPr>
+          <w:rFonts w:ascii="Consolas" w:hAnsi="Consolas" w:cs="Consolas"/>
+          <w:color w:val="008000"/>
+          <w:sz w:val="19"/>
+          <w:szCs w:val="19"/>
+          <w:highlight w:val="white"/>
+          <w:lang w:val="en-US"/>
+        </w:rPr>
+        <w:t>//        string hipertension_trat = Convert.ToString(lista.ElementAt(0).hipertension_trat);</w:t>
+      </w:r>
+    </w:p>
+    <w:p>
+      <w:pPr>
+        <w:pStyle w:val="Prrafodelista"/>
+        <w:numPr>
+          <w:ilvl w:val="0"/>
+          <w:numId w:val="1"/>
+        </w:numPr>
+        <w:autoSpaceDE w:val="0"/>
+        <w:autoSpaceDN w:val="0"/>
+        <w:adjustRightInd w:val="0"/>
+        <w:spacing w:after="0" w:line="240" w:lineRule="auto"/>
+        <w:rPr>
+          <w:rFonts w:ascii="Consolas" w:hAnsi="Consolas" w:cs="Consolas"/>
+          <w:color w:val="000000"/>
+          <w:sz w:val="19"/>
+          <w:szCs w:val="19"/>
+          <w:highlight w:val="white"/>
+        </w:rPr>
+      </w:pPr>
+      <w:r>
+        <w:rPr>
+          <w:rFonts w:ascii="Consolas" w:hAnsi="Consolas" w:cs="Consolas"/>
+          <w:color w:val="000000"/>
+          <w:sz w:val="19"/>
+          <w:szCs w:val="19"/>
+          <w:highlight w:val="white"/>
+          <w:lang w:val="en-US"/>
+        </w:rPr>
+        <w:t xml:space="preserve">        </w:t>
+      </w:r>
+      <w:r>
+        <w:rPr>
+          <w:rFonts w:ascii="Consolas" w:hAnsi="Consolas" w:cs="Consolas"/>
+          <w:color w:val="008000"/>
+          <w:sz w:val="19"/>
+          <w:szCs w:val="19"/>
+          <w:highlight w:val="white"/>
+        </w:rPr>
+        <w:t>//        char dolor_cabeza = Convert.ToChar(lista.ElementAt(0).dolor_Cabeza);</w:t>
+      </w:r>
+    </w:p>
+    <w:p>
+      <w:pPr>
+        <w:pStyle w:val="Prrafodelista"/>
+        <w:numPr>
+          <w:ilvl w:val="0"/>
+          <w:numId w:val="1"/>
+        </w:numPr>
+        <w:autoSpaceDE w:val="0"/>
+        <w:autoSpaceDN w:val="0"/>
+        <w:adjustRightInd w:val="0"/>
+        <w:spacing w:after="0" w:line="240" w:lineRule="auto"/>
+        <w:rPr>
+          <w:rFonts w:ascii="Consolas" w:hAnsi="Consolas" w:cs="Consolas"/>
+          <w:color w:val="000000"/>
+          <w:sz w:val="19"/>
+          <w:szCs w:val="19"/>
+          <w:highlight w:val="white"/>
+        </w:rPr>
+      </w:pPr>
+      <w:r>
+        <w:rPr>
+          <w:rFonts w:ascii="Consolas" w:hAnsi="Consolas" w:cs="Consolas"/>
+          <w:color w:val="000000"/>
+          <w:sz w:val="19"/>
+          <w:szCs w:val="19"/>
+          <w:highlight w:val="white"/>
+        </w:rPr>
+        <w:t xml:space="preserve">        </w:t>
+      </w:r>
+      <w:r>
+        <w:rPr>
+          <w:rFonts w:ascii="Consolas" w:hAnsi="Consolas" w:cs="Consolas"/>
+          <w:color w:val="008000"/>
+          <w:sz w:val="19"/>
+          <w:szCs w:val="19"/>
+          <w:highlight w:val="white"/>
+        </w:rPr>
+        <w:t>//        char epilepsia = Convert.ToChar(lista.ElementAt(0).epilepsia);</w:t>
+      </w:r>
+    </w:p>
+    <w:p>
+      <w:pPr>
+        <w:pStyle w:val="Prrafodelista"/>
+        <w:numPr>
+          <w:ilvl w:val="0"/>
+          <w:numId w:val="1"/>
+        </w:numPr>
+        <w:autoSpaceDE w:val="0"/>
+        <w:autoSpaceDN w:val="0"/>
+        <w:adjustRightInd w:val="0"/>
+        <w:spacing w:after="0" w:line="240" w:lineRule="auto"/>
+        <w:rPr>
+          <w:rFonts w:ascii="Consolas" w:hAnsi="Consolas" w:cs="Consolas"/>
+          <w:color w:val="000000"/>
+          <w:sz w:val="19"/>
+          <w:szCs w:val="19"/>
+          <w:highlight w:val="white"/>
+        </w:rPr>
+      </w:pPr>
+      <w:r>
+        <w:rPr>
+          <w:rFonts w:ascii="Consolas" w:hAnsi="Consolas" w:cs="Consolas"/>
+          <w:color w:val="000000"/>
+          <w:sz w:val="19"/>
+          <w:szCs w:val="19"/>
+          <w:highlight w:val="white"/>
+        </w:rPr>
+        <w:t xml:space="preserve">        </w:t>
+      </w:r>
+      <w:r>
+        <w:rPr>
+          <w:rFonts w:ascii="Consolas" w:hAnsi="Consolas" w:cs="Consolas"/>
+          <w:color w:val="008000"/>
+          <w:sz w:val="19"/>
+          <w:szCs w:val="19"/>
+          <w:highlight w:val="white"/>
+        </w:rPr>
+        <w:t>//        char vertigo = Convert.ToChar(lista.ElementAt(0).vertigo);</w:t>
+      </w:r>
+    </w:p>
+    <w:p>
+      <w:pPr>
+        <w:pStyle w:val="Prrafodelista"/>
+        <w:numPr>
+          <w:ilvl w:val="0"/>
+          <w:numId w:val="1"/>
+        </w:numPr>
+        <w:autoSpaceDE w:val="0"/>
+        <w:autoSpaceDN w:val="0"/>
+        <w:adjustRightInd w:val="0"/>
+        <w:spacing w:after="0" w:line="240" w:lineRule="auto"/>
+        <w:rPr>
+          <w:rFonts w:ascii="Consolas" w:hAnsi="Consolas" w:cs="Consolas"/>
+          <w:color w:val="000000"/>
+          <w:sz w:val="19"/>
+          <w:szCs w:val="19"/>
+          <w:highlight w:val="white"/>
+        </w:rPr>
+      </w:pPr>
+      <w:r>
+        <w:rPr>
+          <w:rFonts w:ascii="Consolas" w:hAnsi="Consolas" w:cs="Consolas"/>
+          <w:color w:val="000000"/>
+          <w:sz w:val="19"/>
+          <w:szCs w:val="19"/>
+          <w:highlight w:val="white"/>
+        </w:rPr>
+        <w:t xml:space="preserve">        </w:t>
+      </w:r>
+      <w:r>
+        <w:rPr>
+          <w:rFonts w:ascii="Consolas" w:hAnsi="Consolas" w:cs="Consolas"/>
+          <w:color w:val="008000"/>
+          <w:sz w:val="19"/>
+          <w:szCs w:val="19"/>
+          <w:highlight w:val="white"/>
+        </w:rPr>
+        <w:t>//        char depresion = Convert.ToChar(lista.ElementAt(0).depre);</w:t>
+      </w:r>
+    </w:p>
+    <w:p>
+      <w:pPr>
+        <w:pStyle w:val="Prrafodelista"/>
+        <w:numPr>
+          <w:ilvl w:val="0"/>
+          <w:numId w:val="1"/>
+        </w:numPr>
+        <w:autoSpaceDE w:val="0"/>
+        <w:autoSpaceDN w:val="0"/>
+        <w:adjustRightInd w:val="0"/>
+        <w:spacing w:after="0" w:line="240" w:lineRule="auto"/>
+        <w:rPr>
+          <w:rFonts w:ascii="Consolas" w:hAnsi="Consolas" w:cs="Consolas"/>
+          <w:color w:val="000000"/>
+          <w:sz w:val="19"/>
+          <w:szCs w:val="19"/>
+          <w:highlight w:val="white"/>
+        </w:rPr>
+      </w:pPr>
+      <w:r>
+        <w:rPr>
+          <w:rFonts w:ascii="Consolas" w:hAnsi="Consolas" w:cs="Consolas"/>
+          <w:color w:val="000000"/>
+          <w:sz w:val="19"/>
+          <w:szCs w:val="19"/>
+          <w:highlight w:val="white"/>
+        </w:rPr>
+        <w:t xml:space="preserve">        </w:t>
+      </w:r>
+      <w:r>
+        <w:rPr>
+          <w:rFonts w:ascii="Consolas" w:hAnsi="Consolas" w:cs="Consolas"/>
+          <w:color w:val="008000"/>
+          <w:sz w:val="19"/>
+          <w:szCs w:val="19"/>
+          <w:highlight w:val="white"/>
+        </w:rPr>
+        <w:t>//        char falta_aire = Convert.ToChar(lista.ElementAt(0).falta_aire);</w:t>
+      </w:r>
+    </w:p>
+    <w:p>
+      <w:pPr>
+        <w:pStyle w:val="Prrafodelista"/>
+        <w:numPr>
+          <w:ilvl w:val="0"/>
+          <w:numId w:val="1"/>
+        </w:numPr>
+        <w:autoSpaceDE w:val="0"/>
+        <w:autoSpaceDN w:val="0"/>
+        <w:adjustRightInd w:val="0"/>
+        <w:spacing w:after="0" w:line="240" w:lineRule="auto"/>
+        <w:rPr>
+          <w:rFonts w:ascii="Consolas" w:hAnsi="Consolas" w:cs="Consolas"/>
+          <w:color w:val="000000"/>
+          <w:sz w:val="19"/>
+          <w:szCs w:val="19"/>
+          <w:highlight w:val="white"/>
+        </w:rPr>
+      </w:pPr>
+      <w:r>
+        <w:rPr>
+          <w:rFonts w:ascii="Consolas" w:hAnsi="Consolas" w:cs="Consolas"/>
+          <w:color w:val="000000"/>
+          <w:sz w:val="19"/>
+          <w:szCs w:val="19"/>
+          <w:highlight w:val="white"/>
+        </w:rPr>
+        <w:t xml:space="preserve">        </w:t>
+      </w:r>
+      <w:r>
+        <w:rPr>
+          <w:rFonts w:ascii="Consolas" w:hAnsi="Consolas" w:cs="Consolas"/>
+          <w:color w:val="008000"/>
+          <w:sz w:val="19"/>
+          <w:szCs w:val="19"/>
+          <w:highlight w:val="white"/>
+        </w:rPr>
+        <w:t>//        char enf_ojos_oidos = Convert.ToChar(lista.ElementAt(0).enf_ojos_oidos);</w:t>
+      </w:r>
+    </w:p>
+    <w:p>
+      <w:pPr>
+        <w:pStyle w:val="Prrafodelista"/>
+        <w:numPr>
+          <w:ilvl w:val="0"/>
+          <w:numId w:val="1"/>
+        </w:numPr>
+        <w:autoSpaceDE w:val="0"/>
+        <w:autoSpaceDN w:val="0"/>
+        <w:adjustRightInd w:val="0"/>
+        <w:spacing w:after="0" w:line="240" w:lineRule="auto"/>
+        <w:rPr>
+          <w:rFonts w:ascii="Consolas" w:hAnsi="Consolas" w:cs="Consolas"/>
+          <w:color w:val="000000"/>
+          <w:sz w:val="19"/>
+          <w:szCs w:val="19"/>
+          <w:highlight w:val="white"/>
+        </w:rPr>
+      </w:pPr>
+      <w:r>
+        <w:rPr>
+          <w:rFonts w:ascii="Consolas" w:hAnsi="Consolas" w:cs="Consolas"/>
+          <w:color w:val="000000"/>
+          <w:sz w:val="19"/>
+          <w:szCs w:val="19"/>
+          <w:highlight w:val="white"/>
+        </w:rPr>
+        <w:t xml:space="preserve">        </w:t>
+      </w:r>
+      <w:r>
+        <w:rPr>
+          <w:rFonts w:ascii="Consolas" w:hAnsi="Consolas" w:cs="Consolas"/>
+          <w:color w:val="008000"/>
+          <w:sz w:val="19"/>
+          <w:szCs w:val="19"/>
+          <w:highlight w:val="white"/>
+        </w:rPr>
+        <w:t>//        string observaciones = Convert.ToString(lista.ElementAt(0).observaciones);</w:t>
+      </w:r>
+    </w:p>
+    <w:p>
+      <w:pPr>
+        <w:pStyle w:val="Prrafodelista"/>
+        <w:numPr>
+          <w:ilvl w:val="0"/>
+          <w:numId w:val="1"/>
+        </w:numPr>
+        <w:autoSpaceDE w:val="0"/>
+        <w:autoSpaceDN w:val="0"/>
+        <w:adjustRightInd w:val="0"/>
+        <w:spacing w:after="0" w:line="240" w:lineRule="auto"/>
+        <w:rPr>
+          <w:rFonts w:ascii="Consolas" w:hAnsi="Consolas" w:cs="Consolas"/>
+          <w:color w:val="000000"/>
+          <w:sz w:val="19"/>
+          <w:szCs w:val="19"/>
+          <w:highlight w:val="white"/>
+        </w:rPr>
+      </w:pPr>
+      <w:r>
+        <w:rPr>
+          <w:rFonts w:ascii="Consolas" w:hAnsi="Consolas" w:cs="Consolas"/>
+          <w:color w:val="000000"/>
+          <w:sz w:val="19"/>
+          <w:szCs w:val="19"/>
+          <w:highlight w:val="white"/>
+        </w:rPr>
+        <w:t xml:space="preserve">        </w:t>
+      </w:r>
+      <w:r>
+        <w:rPr>
+          <w:rFonts w:ascii="Consolas" w:hAnsi="Consolas" w:cs="Consolas"/>
+          <w:color w:val="008000"/>
+          <w:sz w:val="19"/>
+          <w:szCs w:val="19"/>
+          <w:highlight w:val="white"/>
+        </w:rPr>
+        <w:t>//        this.Hide();</w:t>
+      </w:r>
+    </w:p>
+    <w:p>
+      <w:pPr>
+        <w:pStyle w:val="Prrafodelista"/>
+        <w:numPr>
+          <w:ilvl w:val="0"/>
+          <w:numId w:val="1"/>
+        </w:numPr>
+        <w:autoSpaceDE w:val="0"/>
+        <w:autoSpaceDN w:val="0"/>
+        <w:adjustRightInd w:val="0"/>
+        <w:spacing w:after="0" w:line="240" w:lineRule="auto"/>
+        <w:rPr>
+          <w:rFonts w:ascii="Consolas" w:hAnsi="Consolas" w:cs="Consolas"/>
+          <w:color w:val="000000"/>
+          <w:sz w:val="19"/>
+          <w:szCs w:val="19"/>
+          <w:highlight w:val="white"/>
+        </w:rPr>
+      </w:pPr>
+    </w:p>
+    <w:p>
+      <w:pPr>
+        <w:pStyle w:val="Prrafodelista"/>
+        <w:numPr>
+          <w:ilvl w:val="0"/>
+          <w:numId w:val="1"/>
+        </w:numPr>
+        <w:autoSpaceDE w:val="0"/>
+        <w:autoSpaceDN w:val="0"/>
+        <w:adjustRightInd w:val="0"/>
+        <w:spacing w:after="0" w:line="240" w:lineRule="auto"/>
+        <w:rPr>
+          <w:rFonts w:ascii="Consolas" w:hAnsi="Consolas" w:cs="Consolas"/>
+          <w:color w:val="000000"/>
+          <w:sz w:val="19"/>
+          <w:szCs w:val="19"/>
+          <w:highlight w:val="white"/>
+        </w:rPr>
+      </w:pPr>
+      <w:r>
+        <w:rPr>
+          <w:rFonts w:ascii="Consolas" w:hAnsi="Consolas" w:cs="Consolas"/>
+          <w:color w:val="000000"/>
+          <w:sz w:val="19"/>
+          <w:szCs w:val="19"/>
+          <w:highlight w:val="white"/>
+        </w:rPr>
+        <w:t xml:space="preserve">        </w:t>
+      </w:r>
+      <w:r>
+        <w:rPr>
+          <w:rFonts w:ascii="Consolas" w:hAnsi="Consolas" w:cs="Consolas"/>
+          <w:color w:val="008000"/>
+          <w:sz w:val="19"/>
+          <w:szCs w:val="19"/>
+          <w:highlight w:val="white"/>
+        </w:rPr>
+        <w:t xml:space="preserve">//        //se le envia toda la informacion al form para llenarlo </w:t>
+      </w:r>
+    </w:p>
+    <w:p>
+      <w:pPr>
+        <w:pStyle w:val="Prrafodelista"/>
+        <w:numPr>
+          <w:ilvl w:val="0"/>
+          <w:numId w:val="1"/>
+        </w:numPr>
+        <w:autoSpaceDE w:val="0"/>
+        <w:autoSpaceDN w:val="0"/>
+        <w:adjustRightInd w:val="0"/>
+        <w:spacing w:after="0" w:line="240" w:lineRule="auto"/>
+        <w:rPr>
+          <w:rFonts w:ascii="Consolas" w:hAnsi="Consolas" w:cs="Consolas"/>
+          <w:color w:val="000000"/>
+          <w:sz w:val="19"/>
+          <w:szCs w:val="19"/>
+          <w:highlight w:val="white"/>
+        </w:rPr>
+      </w:pPr>
+      <w:r>
+        <w:rPr>
+          <w:rFonts w:ascii="Consolas" w:hAnsi="Consolas" w:cs="Consolas"/>
+          <w:color w:val="000000"/>
+          <w:sz w:val="19"/>
+          <w:szCs w:val="19"/>
+          <w:highlight w:val="white"/>
+        </w:rPr>
+        <w:t xml:space="preserve">        </w:t>
+      </w:r>
+      <w:r>
+        <w:rPr>
+          <w:rFonts w:ascii="Consolas" w:hAnsi="Consolas" w:cs="Consolas"/>
+          <w:color w:val="008000"/>
+          <w:sz w:val="19"/>
+          <w:szCs w:val="19"/>
+          <w:highlight w:val="white"/>
+        </w:rPr>
+        <w:t>//        frm_ExpedienteMG frm = new frm_ExpedienteMG(nombre, apellido1, apellido2, cedula, fecha, sexo, estado_Civil, grupo,</w:t>
+      </w:r>
+    </w:p>
+    <w:p>
+      <w:pPr>
+        <w:pStyle w:val="Prrafodelista"/>
+        <w:numPr>
+          <w:ilvl w:val="0"/>
+          <w:numId w:val="1"/>
+        </w:numPr>
+        <w:autoSpaceDE w:val="0"/>
+        <w:autoSpaceDN w:val="0"/>
+        <w:adjustRightInd w:val="0"/>
+        <w:spacing w:after="0" w:line="240" w:lineRule="auto"/>
+        <w:rPr>
+          <w:rFonts w:ascii="Consolas" w:hAnsi="Consolas" w:cs="Consolas"/>
+          <w:color w:val="000000"/>
+          <w:sz w:val="19"/>
+          <w:szCs w:val="19"/>
+          <w:highlight w:val="white"/>
+        </w:rPr>
+      </w:pPr>
+      <w:r>
+        <w:rPr>
+          <w:rFonts w:ascii="Consolas" w:hAnsi="Consolas" w:cs="Consolas"/>
+          <w:color w:val="000000"/>
+          <w:sz w:val="19"/>
+          <w:szCs w:val="19"/>
+          <w:highlight w:val="white"/>
+        </w:rPr>
+        <w:t xml:space="preserve">        </w:t>
+      </w:r>
+      <w:r>
+        <w:rPr>
+          <w:rFonts w:ascii="Consolas" w:hAnsi="Consolas" w:cs="Consolas"/>
+          <w:color w:val="008000"/>
+          <w:sz w:val="19"/>
+          <w:szCs w:val="19"/>
+          <w:highlight w:val="white"/>
+        </w:rPr>
+        <w:t>//         profesion, telefono, movil, email, direccion, tabaquismo, ingesta, alcoholismo, rehabilitacion, diabetes, diabetes_trat,</w:t>
+      </w:r>
+    </w:p>
+    <w:p>
+      <w:pPr>
+        <w:pStyle w:val="Prrafodelista"/>
+        <w:numPr>
+          <w:ilvl w:val="0"/>
+          <w:numId w:val="1"/>
+        </w:numPr>
+        <w:autoSpaceDE w:val="0"/>
+        <w:autoSpaceDN w:val="0"/>
+        <w:adjustRightInd w:val="0"/>
+        <w:spacing w:after="0" w:line="240" w:lineRule="auto"/>
+        <w:rPr>
+          <w:rFonts w:ascii="Consolas" w:hAnsi="Consolas" w:cs="Consolas"/>
+          <w:color w:val="000000"/>
+          <w:sz w:val="19"/>
+          <w:szCs w:val="19"/>
+          <w:highlight w:val="white"/>
+        </w:rPr>
+      </w:pPr>
+      <w:r>
+        <w:rPr>
+          <w:rFonts w:ascii="Consolas" w:hAnsi="Consolas" w:cs="Consolas"/>
+          <w:color w:val="000000"/>
+          <w:sz w:val="19"/>
+          <w:szCs w:val="19"/>
+          <w:highlight w:val="white"/>
+        </w:rPr>
+        <w:t xml:space="preserve">        </w:t>
+      </w:r>
+      <w:r>
+        <w:rPr>
+          <w:rFonts w:ascii="Consolas" w:hAnsi="Consolas" w:cs="Consolas"/>
+          <w:color w:val="008000"/>
+          <w:sz w:val="19"/>
+          <w:szCs w:val="19"/>
+          <w:highlight w:val="white"/>
+        </w:rPr>
+        <w:t>//         hipertension, hipertension_trat, dolor_cabeza, epilepsia, vertigo, depresion, falta_aire, enf_ojos_oidos, observaciones, true);</w:t>
+      </w:r>
+    </w:p>
+    <w:p>
+      <w:pPr>
+        <w:pStyle w:val="Prrafodelista"/>
+        <w:numPr>
+          <w:ilvl w:val="0"/>
+          <w:numId w:val="1"/>
+        </w:numPr>
+        <w:autoSpaceDE w:val="0"/>
+        <w:autoSpaceDN w:val="0"/>
+        <w:adjustRightInd w:val="0"/>
+        <w:spacing w:after="0" w:line="240" w:lineRule="auto"/>
+        <w:rPr>
+          <w:rFonts w:ascii="Consolas" w:hAnsi="Consolas" w:cs="Consolas"/>
+          <w:color w:val="000000"/>
+          <w:sz w:val="19"/>
+          <w:szCs w:val="19"/>
+          <w:highlight w:val="white"/>
+        </w:rPr>
+      </w:pPr>
+      <w:r>
+        <w:rPr>
+          <w:rFonts w:ascii="Consolas" w:hAnsi="Consolas" w:cs="Consolas"/>
+          <w:color w:val="000000"/>
+          <w:sz w:val="19"/>
+          <w:szCs w:val="19"/>
+          <w:highlight w:val="white"/>
+        </w:rPr>
+        <w:t xml:space="preserve">        </w:t>
+      </w:r>
+      <w:r>
+        <w:rPr>
+          <w:rFonts w:ascii="Consolas" w:hAnsi="Consolas" w:cs="Consolas"/>
+          <w:color w:val="008000"/>
+          <w:sz w:val="19"/>
+          <w:szCs w:val="19"/>
+          <w:highlight w:val="white"/>
+        </w:rPr>
+        <w:t>//        //se llama el siguiente form con toda la informacion del paciente</w:t>
+      </w:r>
+    </w:p>
+    <w:p>
+      <w:pPr>
+        <w:pStyle w:val="Prrafodelista"/>
+        <w:numPr>
+          <w:ilvl w:val="0"/>
+          <w:numId w:val="1"/>
+        </w:numPr>
+        <w:autoSpaceDE w:val="0"/>
+        <w:autoSpaceDN w:val="0"/>
+        <w:adjustRightInd w:val="0"/>
+        <w:spacing w:after="0" w:line="240" w:lineRule="auto"/>
+        <w:rPr>
+          <w:rFonts w:ascii="Consolas" w:hAnsi="Consolas" w:cs="Consolas"/>
+          <w:color w:val="000000"/>
+          <w:sz w:val="19"/>
+          <w:szCs w:val="19"/>
+          <w:highlight w:val="white"/>
+        </w:rPr>
+      </w:pPr>
+    </w:p>
+    <w:p>
+      <w:pPr>
+        <w:pStyle w:val="Prrafodelista"/>
+        <w:numPr>
+          <w:ilvl w:val="0"/>
+          <w:numId w:val="1"/>
+        </w:numPr>
+        <w:autoSpaceDE w:val="0"/>
+        <w:autoSpaceDN w:val="0"/>
+        <w:adjustRightInd w:val="0"/>
+        <w:spacing w:after="0" w:line="240" w:lineRule="auto"/>
+        <w:rPr>
+          <w:rFonts w:ascii="Consolas" w:hAnsi="Consolas" w:cs="Consolas"/>
+          <w:color w:val="000000"/>
+          <w:sz w:val="19"/>
+          <w:szCs w:val="19"/>
+          <w:highlight w:val="white"/>
+        </w:rPr>
+      </w:pPr>
+      <w:r>
+        <w:rPr>
+          <w:rFonts w:ascii="Consolas" w:hAnsi="Consolas" w:cs="Consolas"/>
+          <w:color w:val="000000"/>
+          <w:sz w:val="19"/>
+          <w:szCs w:val="19"/>
+          <w:highlight w:val="white"/>
+        </w:rPr>
+        <w:t xml:space="preserve">        </w:t>
+      </w:r>
+      <w:r>
+        <w:rPr>
+          <w:rFonts w:ascii="Consolas" w:hAnsi="Consolas" w:cs="Consolas"/>
+          <w:color w:val="008000"/>
+          <w:sz w:val="19"/>
+          <w:szCs w:val="19"/>
+          <w:highlight w:val="white"/>
+        </w:rPr>
+        <w:t>//        //al editar le quito una tab</w:t>
+      </w:r>
+    </w:p>
+    <w:p>
+      <w:pPr>
+        <w:pStyle w:val="Prrafodelista"/>
+        <w:numPr>
+          <w:ilvl w:val="0"/>
+          <w:numId w:val="1"/>
+        </w:numPr>
+        <w:autoSpaceDE w:val="0"/>
+        <w:autoSpaceDN w:val="0"/>
+        <w:adjustRightInd w:val="0"/>
+        <w:spacing w:after="0" w:line="240" w:lineRule="auto"/>
+        <w:rPr>
+          <w:rFonts w:ascii="Consolas" w:hAnsi="Consolas" w:cs="Consolas"/>
+          <w:color w:val="000000"/>
+          <w:sz w:val="19"/>
+          <w:szCs w:val="19"/>
+          <w:highlight w:val="white"/>
+        </w:rPr>
+      </w:pPr>
+    </w:p>
+    <w:p>
+      <w:pPr>
+        <w:pStyle w:val="Prrafodelista"/>
+        <w:numPr>
+          <w:ilvl w:val="0"/>
+          <w:numId w:val="1"/>
+        </w:numPr>
+        <w:autoSpaceDE w:val="0"/>
+        <w:autoSpaceDN w:val="0"/>
+        <w:adjustRightInd w:val="0"/>
+        <w:spacing w:after="0" w:line="240" w:lineRule="auto"/>
+        <w:rPr>
+          <w:rFonts w:ascii="Consolas" w:hAnsi="Consolas" w:cs="Consolas"/>
+          <w:color w:val="000000"/>
+          <w:sz w:val="19"/>
+          <w:szCs w:val="19"/>
+          <w:highlight w:val="white"/>
+        </w:rPr>
+      </w:pPr>
+      <w:r>
+        <w:rPr>
+          <w:rFonts w:ascii="Consolas" w:hAnsi="Consolas" w:cs="Consolas"/>
+          <w:color w:val="000000"/>
+          <w:sz w:val="19"/>
+          <w:szCs w:val="19"/>
+          <w:highlight w:val="white"/>
+        </w:rPr>
+        <w:t xml:space="preserve">        </w:t>
+      </w:r>
+      <w:r>
+        <w:rPr>
+          <w:rFonts w:ascii="Consolas" w:hAnsi="Consolas" w:cs="Consolas"/>
+          <w:color w:val="008000"/>
+          <w:sz w:val="19"/>
+          <w:szCs w:val="19"/>
+          <w:highlight w:val="white"/>
+        </w:rPr>
+        <w:t>//        frm.ShowDialog();</w:t>
+      </w:r>
+    </w:p>
+    <w:p>
+      <w:pPr>
+        <w:pStyle w:val="Prrafodelista"/>
+        <w:numPr>
+          <w:ilvl w:val="0"/>
+          <w:numId w:val="1"/>
+        </w:numPr>
+        <w:autoSpaceDE w:val="0"/>
+        <w:autoSpaceDN w:val="0"/>
+        <w:adjustRightInd w:val="0"/>
+        <w:spacing w:after="0" w:line="240" w:lineRule="auto"/>
+        <w:rPr>
+          <w:rFonts w:ascii="Consolas" w:hAnsi="Consolas" w:cs="Consolas"/>
+          <w:color w:val="000000"/>
+          <w:sz w:val="19"/>
+          <w:szCs w:val="19"/>
+          <w:highlight w:val="white"/>
+        </w:rPr>
+      </w:pPr>
+      <w:r>
+        <w:rPr>
+          <w:rFonts w:ascii="Consolas" w:hAnsi="Consolas" w:cs="Consolas"/>
+          <w:color w:val="000000"/>
+          <w:sz w:val="19"/>
+          <w:szCs w:val="19"/>
+          <w:highlight w:val="white"/>
+        </w:rPr>
+        <w:t xml:space="preserve">        </w:t>
+      </w:r>
+      <w:r>
+        <w:rPr>
+          <w:rFonts w:ascii="Consolas" w:hAnsi="Consolas" w:cs="Consolas"/>
+          <w:color w:val="008000"/>
+          <w:sz w:val="19"/>
+          <w:szCs w:val="19"/>
+          <w:highlight w:val="white"/>
+        </w:rPr>
+        <w:t>//    }</w:t>
+      </w:r>
+    </w:p>
+    <w:p>
+      <w:pPr>
+        <w:pStyle w:val="Prrafodelista"/>
+        <w:numPr>
+          <w:ilvl w:val="0"/>
+          <w:numId w:val="1"/>
+        </w:numPr>
+      </w:pPr>
+      <w:r>
+        <w:rPr>
+          <w:rFonts w:ascii="Consolas" w:hAnsi="Consolas" w:cs="Consolas"/>
+          <w:color w:val="000000"/>
+          <w:sz w:val="19"/>
+          <w:szCs w:val="19"/>
+          <w:highlight w:val="white"/>
+        </w:rPr>
+        <w:t xml:space="preserve">        </w:t>
+      </w:r>
+      <w:r>
+        <w:rPr>
+          <w:rFonts w:ascii="Consolas" w:hAnsi="Consolas" w:cs="Consolas"/>
+          <w:color w:val="008000"/>
+          <w:sz w:val="19"/>
+          <w:szCs w:val="19"/>
+          <w:highlight w:val="white"/>
+        </w:rPr>
+        <w:t>//}</w:t>
       </w:r>
       <w:bookmarkStart w:id="0" w:name="_GoBack"/>
       <w:bookmarkEnd w:id="0"/>
     </w:p>
-    <w:p>
-      <w:pPr>
-        <w:pStyle w:val="Prrafodelista"/>
-        <w:numPr>
-          <w:ilvl w:val="0"/>
-          <w:numId w:val="1"/>
-        </w:numPr>
-        <w:rPr>
-          <w:lang w:val="en-US"/>
-        </w:rPr>
-      </w:pPr>
-      <w:r>
-        <w:rPr>
-          <w:lang w:val="en-US"/>
-        </w:rPr>
-        <w:t xml:space="preserve">  </w:t>
-      </w:r>
-      <w:proofErr w:type="spellStart"/>
-      <w:r>
-        <w:rPr>
-          <w:lang w:val="en-US"/>
-        </w:rPr>
-        <w:t>nombre</w:t>
-      </w:r>
-      <w:proofErr w:type="spellEnd"/>
-      <w:r>
-        <w:rPr>
-          <w:lang w:val="en-US"/>
-        </w:rPr>
-        <w:t xml:space="preserve"> = UPPER(</w:t>
-      </w:r>
-      <w:proofErr w:type="spellStart"/>
-      <w:r>
-        <w:rPr>
-          <w:lang w:val="en-US"/>
-        </w:rPr>
-        <w:t>nombre</w:t>
-      </w:r>
-      <w:proofErr w:type="spellEnd"/>
-      <w:r>
-        <w:rPr>
-          <w:lang w:val="en-US"/>
-        </w:rPr>
-        <w:t>)</w:t>
-      </w:r>
-    </w:p>
-    <w:p>
-      <w:pPr>
-        <w:rPr>
-          <w:lang w:val="en-US"/>
-        </w:rPr>
-      </w:pPr>
-    </w:p>
+    <w:p/>
     <w:p>
       <w:pPr>
         <w:ind w:left="360"/>
-        <w:rPr>
-          <w:lang w:val="en-US"/>
-        </w:rPr>
-      </w:pPr>
-    </w:p>
-    <w:p>
-      <w:pPr>
-        <w:rPr>
-          <w:lang w:val="en-US"/>
-        </w:rPr>
-      </w:pPr>
-    </w:p>
+      </w:pPr>
+    </w:p>
+    <w:p/>
     <w:sectPr>
       <w:pgSz w:w="12240" w:h="15840"/>
       <w:pgMar w:top="1417" w:right="1701" w:bottom="1417" w:left="1701" w:header="708" w:footer="708" w:gutter="0"/>

</xml_diff>